<commit_message>
Changed UI elements & some Documents & added Highscore class UI changes: Launcher Symbol, Tower Icons, Map
</commit_message>
<xml_diff>
--- a/svn/JG16S17P06/trunk/Documentation/ProjectDocumentation/RequirementsSpecification.docx
+++ b/svn/JG16S17P06/trunk/Documentation/ProjectDocumentation/RequirementsSpecification.docx
@@ -81,7 +81,7 @@
                             <w:color w:val="FFFFFF" w:themeColor="background1"/>
                             <w:lang w:val="de-AT"/>
                           </w:rPr>
-                          <w:t>20. Juni 2017</w:t>
+                          <w:t>01. Juli 2017</w:t>
                         </w:r>
                         <w:r>
                           <w:rPr>
@@ -116,6 +116,7 @@
                           <w:dataBinding w:prefixMappings="xmlns:ns0='http://purl.org/dc/elements/1.1/' xmlns:ns1='http://schemas.openxmlformats.org/package/2006/metadata/core-properties' " w:xpath="/ns1:coreProperties[1]/ns0:title[1]" w:storeItemID="{6C3C8BC8-F283-45AE-878A-BAB7291924A1}"/>
                           <w:text/>
                         </w:sdtPr>
+                        <w:sdtEndPr/>
                         <w:sdtContent>
                           <w:p>
                             <w:pPr>
@@ -313,7 +314,112 @@
         <w:rPr>
           <w:lang w:val="de-AT"/>
         </w:rPr>
-        <w:t>1.4 Zusammenhang mit anderen Dokumenten</w:t>
+        <w:t>1.</w:t>
+      </w:r>
+      <w:r>
+        <w:rPr>
+          <w:lang w:val="de-AT"/>
+        </w:rPr>
+        <w:t>4</w:t>
+      </w:r>
+      <w:r>
+        <w:rPr>
+          <w:lang w:val="de-AT"/>
+        </w:rPr>
+        <w:t xml:space="preserve"> Überblick über das Dokument</w:t>
+      </w:r>
+    </w:p>
+    <w:p>
+      <w:pPr>
+        <w:rPr>
+          <w:lang w:val="de-AT"/>
+        </w:rPr>
+      </w:pPr>
+      <w:r>
+        <w:rPr>
+          <w:lang w:val="de-AT"/>
+        </w:rPr>
+        <w:t>// am Schluss</w:t>
+      </w:r>
+    </w:p>
+    <w:p>
+      <w:pPr>
+        <w:pStyle w:val="berschrift1"/>
+        <w:rPr>
+          <w:lang w:val="de-AT"/>
+        </w:rPr>
+      </w:pPr>
+      <w:r>
+        <w:rPr>
+          <w:lang w:val="de-AT"/>
+        </w:rPr>
+        <w:t>2 Allgemeine Beschreibung des Produkts</w:t>
+      </w:r>
+    </w:p>
+    <w:p>
+      <w:pPr>
+        <w:pStyle w:val="berschrift2"/>
+        <w:rPr>
+          <w:lang w:val="de-AT"/>
+        </w:rPr>
+      </w:pPr>
+      <w:r>
+        <w:rPr>
+          <w:lang w:val="de-AT"/>
+        </w:rPr>
+        <w:t>2.</w:t>
+      </w:r>
+      <w:r>
+        <w:rPr>
+          <w:lang w:val="de-AT"/>
+        </w:rPr>
+        <w:t>1</w:t>
+      </w:r>
+      <w:r>
+        <w:rPr>
+          <w:lang w:val="de-AT"/>
+        </w:rPr>
+        <w:t xml:space="preserve"> Zusammenhang mit Vorgänger- und Nachfolgeprojekten</w:t>
+      </w:r>
+    </w:p>
+    <w:p>
+      <w:pPr>
+        <w:rPr>
+          <w:lang w:val="de-AT"/>
+        </w:rPr>
+      </w:pPr>
+      <w:r>
+        <w:rPr>
+          <w:lang w:val="de-AT"/>
+        </w:rPr>
+        <w:t>Das Projekt basiert auf einem bereits begonnenen Projekt, welches als Hobby umgesetzt, aber nicht abgeschlossen wurde.</w:t>
+      </w:r>
+    </w:p>
+    <w:p>
+      <w:pPr>
+        <w:pStyle w:val="berschrift2"/>
+        <w:rPr>
+          <w:i/>
+          <w:lang w:val="de-AT"/>
+        </w:rPr>
+      </w:pPr>
+      <w:r>
+        <w:rPr>
+          <w:lang w:val="de-AT"/>
+        </w:rPr>
+        <w:t>2.</w:t>
+      </w:r>
+      <w:r>
+        <w:rPr>
+          <w:lang w:val="de-AT"/>
+        </w:rPr>
+        <w:t>2</w:t>
+      </w:r>
+      <w:r>
+        <w:rPr>
+          <w:lang w:val="de-AT"/>
+        </w:rPr>
+        <w:t xml:space="preserve"> Zweck des Produkts</w:t>
       </w:r>
     </w:p>
     <w:p>
@@ -327,7 +433,13 @@
         <w:rPr>
           <w:lang w:val="de-AT"/>
         </w:rPr>
-        <w:t>-</w:t>
+        <w:t>Implementierung</w:t>
+      </w:r>
+      <w:r>
+        <w:rPr>
+          <w:lang w:val="de-AT"/>
+        </w:rPr>
+        <w:t xml:space="preserve"> eines plattformübergreifenden Tower-Defense-Spieles, Erweiterung um Funktionalitäten und Entwicklung als spielbares Produkt.</w:t>
       </w:r>
     </w:p>
     <w:p>
@@ -342,140 +454,19 @@
         <w:rPr>
           <w:lang w:val="de-AT"/>
         </w:rPr>
-        <w:t>1.5 Überblick über das Dokument</w:t>
-      </w:r>
-    </w:p>
-    <w:p>
-      <w:pPr>
-        <w:rPr>
-          <w:lang w:val="de-AT"/>
-        </w:rPr>
-      </w:pPr>
-      <w:r>
-        <w:rPr>
-          <w:lang w:val="de-AT"/>
-        </w:rPr>
-        <w:t>// am Schluss</w:t>
-      </w:r>
-    </w:p>
-    <w:p>
-      <w:pPr>
-        <w:pStyle w:val="berschrift1"/>
-        <w:rPr>
-          <w:lang w:val="de-AT"/>
-        </w:rPr>
-      </w:pPr>
-      <w:r>
-        <w:rPr>
-          <w:lang w:val="de-AT"/>
-        </w:rPr>
-        <w:t>2 Allgemeine Beschreibung des Produkts</w:t>
-      </w:r>
-    </w:p>
-    <w:p>
-      <w:pPr>
-        <w:pStyle w:val="berschrift2"/>
-        <w:rPr>
-          <w:i/>
-          <w:lang w:val="de-AT"/>
-        </w:rPr>
-      </w:pPr>
-      <w:r>
-        <w:rPr>
-          <w:lang w:val="de-AT"/>
-        </w:rPr>
-        <w:t>2.1 Zusammenhang mit bereits laufenden Projekten</w:t>
-      </w:r>
-    </w:p>
-    <w:p>
-      <w:pPr>
-        <w:jc w:val="both"/>
-        <w:rPr>
-          <w:lang w:val="de-AT"/>
-        </w:rPr>
-      </w:pPr>
-      <w:r>
-        <w:rPr>
-          <w:lang w:val="de-AT"/>
-        </w:rPr>
-        <w:t>-</w:t>
-      </w:r>
-    </w:p>
-    <w:p>
-      <w:pPr>
-        <w:pStyle w:val="berschrift2"/>
-        <w:rPr>
-          <w:lang w:val="de-AT"/>
-        </w:rPr>
-      </w:pPr>
-      <w:r>
-        <w:rPr>
-          <w:lang w:val="de-AT"/>
-        </w:rPr>
-        <w:t>2.2 Zusammenhang mit Vorgänger- und Nachfolgeprojekten</w:t>
-      </w:r>
-    </w:p>
-    <w:p>
-      <w:pPr>
-        <w:rPr>
-          <w:lang w:val="de-AT"/>
-        </w:rPr>
-      </w:pPr>
-      <w:r>
-        <w:rPr>
-          <w:lang w:val="de-AT"/>
-        </w:rPr>
-        <w:t>Das Projekt basiert auf einem bereits begonnenen Projekt, welches als Hobby umgesetzt, aber nicht abgeschlossen wurde.</w:t>
-      </w:r>
-    </w:p>
-    <w:p>
-      <w:pPr>
-        <w:pStyle w:val="berschrift2"/>
-        <w:rPr>
-          <w:i/>
-          <w:lang w:val="de-AT"/>
-        </w:rPr>
-      </w:pPr>
-      <w:r>
-        <w:rPr>
-          <w:lang w:val="de-AT"/>
-        </w:rPr>
-        <w:t>2.3 Zweck des Produkts</w:t>
-      </w:r>
-    </w:p>
-    <w:p>
-      <w:pPr>
-        <w:jc w:val="both"/>
-        <w:rPr>
-          <w:lang w:val="de-AT"/>
-        </w:rPr>
-      </w:pPr>
-      <w:r>
-        <w:rPr>
-          <w:lang w:val="de-AT"/>
-        </w:rPr>
-        <w:t>Implementierung</w:t>
-      </w:r>
-      <w:r>
-        <w:rPr>
-          <w:lang w:val="de-AT"/>
-        </w:rPr>
-        <w:t xml:space="preserve"> eines plattformübergreifenden Tower-Defense-Spieles, Erweiterung um Funktionalitäten und Entwicklung als spielbares Produkt.</w:t>
-      </w:r>
-    </w:p>
-    <w:p>
-      <w:pPr>
-        <w:pStyle w:val="berschrift2"/>
-        <w:rPr>
-          <w:i/>
-          <w:lang w:val="de-AT"/>
-        </w:rPr>
-      </w:pPr>
-      <w:r>
-        <w:rPr>
-          <w:lang w:val="de-AT"/>
-        </w:rPr>
-        <w:t>2.4 Abgrenzung und Einbettung des Produkts</w:t>
+        <w:t>2.</w:t>
+      </w:r>
+      <w:r>
+        <w:rPr>
+          <w:lang w:val="de-AT"/>
+        </w:rPr>
+        <w:t>3</w:t>
+      </w:r>
+      <w:r>
+        <w:rPr>
+          <w:lang w:val="de-AT"/>
+        </w:rPr>
+        <w:t xml:space="preserve"> Abgrenzung und Einbettung des Produkts</w:t>
       </w:r>
     </w:p>
     <w:p>
@@ -606,14 +597,259 @@
         </w:rPr>
         <w:t xml:space="preserve">lle </w:t>
       </w:r>
+      <w:r>
+        <w:rPr>
+          <w:lang w:val="de-AT"/>
+        </w:rPr>
+        <w:t xml:space="preserve">in Abschnitt 3.4 </w:t>
+      </w:r>
+      <w:r>
+        <w:rPr>
+          <w:lang w:val="de-AT"/>
+        </w:rPr>
+        <w:t xml:space="preserve">beschriebenen </w:t>
+      </w:r>
+      <w:r>
+        <w:rPr>
+          <w:lang w:val="de-AT"/>
+        </w:rPr>
+        <w:t>Funktionen zu Projektschluss realisiert</w:t>
+      </w:r>
+    </w:p>
+    <w:p>
+      <w:pPr>
+        <w:jc w:val="both"/>
+        <w:rPr>
+          <w:lang w:val="de-AT"/>
+        </w:rPr>
+      </w:pPr>
+      <w:r>
+        <w:rPr>
+          <w:lang w:val="de-AT"/>
+        </w:rPr>
+        <w:tab/>
+      </w:r>
+      <w:r>
+        <w:rPr>
+          <w:lang w:val="de-AT"/>
+        </w:rPr>
+        <w:tab/>
+        <w:t>- vollständige Entwicklung eines NPCs inkl. Properties</w:t>
+      </w:r>
+    </w:p>
+    <w:p>
+      <w:pPr>
+        <w:jc w:val="both"/>
+        <w:rPr>
+          <w:lang w:val="de-AT"/>
+        </w:rPr>
+      </w:pPr>
+      <w:r>
+        <w:rPr>
+          <w:lang w:val="de-AT"/>
+        </w:rPr>
+        <w:t>Nicht-Ziele:</w:t>
+      </w:r>
+      <w:r>
+        <w:rPr>
+          <w:lang w:val="de-AT"/>
+        </w:rPr>
+        <w:tab/>
+        <w:t>- für Tablets</w:t>
+      </w:r>
+    </w:p>
+    <w:p>
+      <w:pPr>
+        <w:jc w:val="both"/>
+        <w:rPr>
+          <w:lang w:val="de-AT"/>
+        </w:rPr>
+      </w:pPr>
+      <w:r>
+        <w:rPr>
+          <w:lang w:val="de-AT"/>
+        </w:rPr>
+        <w:tab/>
+      </w:r>
+      <w:r>
+        <w:rPr>
+          <w:lang w:val="de-AT"/>
+        </w:rPr>
+        <w:tab/>
+        <w:t>- Google Play Store</w:t>
+      </w:r>
+    </w:p>
+    <w:p>
+      <w:pPr>
+        <w:pStyle w:val="berschrift2"/>
+        <w:rPr>
+          <w:i/>
+          <w:lang w:val="de-AT"/>
+        </w:rPr>
+      </w:pPr>
+      <w:r>
+        <w:rPr>
+          <w:lang w:val="de-AT"/>
+        </w:rPr>
+        <w:t>2.</w:t>
+      </w:r>
+      <w:r>
+        <w:rPr>
+          <w:lang w:val="de-AT"/>
+        </w:rPr>
+        <w:t>4</w:t>
+      </w:r>
+      <w:r>
+        <w:rPr>
+          <w:lang w:val="de-AT"/>
+        </w:rPr>
+        <w:t xml:space="preserve"> Überblick über die geforderte Funktionalität</w:t>
+      </w:r>
+    </w:p>
+    <w:p>
+      <w:pPr>
+        <w:jc w:val="both"/>
+        <w:rPr>
+          <w:lang w:val="de-AT"/>
+        </w:rPr>
+      </w:pPr>
+      <w:r>
+        <w:rPr>
+          <w:lang w:val="de-AT"/>
+        </w:rPr>
+        <w:t>Startmenü mit Anzeige des eigenen Highscores, Entwicklung einer spielbaren Map;</w:t>
+      </w:r>
+    </w:p>
+    <w:p>
+      <w:pPr>
+        <w:jc w:val="both"/>
+        <w:rPr>
+          <w:lang w:val="de-AT"/>
+        </w:rPr>
+      </w:pPr>
+      <w:r>
+        <w:rPr>
+          <w:lang w:val="de-AT"/>
+        </w:rPr>
+        <w:t>NPCs: erscheinen, laufen über die Karte, Entwicklung von Eigenschaften der NPCs, NPCs nach jeder Welle stärker;</w:t>
+      </w:r>
+    </w:p>
+    <w:p>
+      <w:pPr>
+        <w:jc w:val="both"/>
+        <w:rPr>
+          <w:lang w:val="de-AT"/>
+        </w:rPr>
+      </w:pPr>
+      <w:r>
+        <w:rPr>
+          <w:lang w:val="de-AT"/>
+        </w:rPr>
+        <w:lastRenderedPageBreak/>
+        <w:t>Tower-Menü, Tower per Drag und Drop ausgewählt und platziert werden, Tower sollen NPCs abschießen können, fusionierbar (mind. einmal), Tower verkaufbar</w:t>
+      </w:r>
+    </w:p>
+    <w:p>
+      <w:pPr>
+        <w:pStyle w:val="berschrift2"/>
+        <w:rPr>
+          <w:i/>
+          <w:lang w:val="de-AT"/>
+        </w:rPr>
+      </w:pPr>
+      <w:r>
+        <w:rPr>
+          <w:lang w:val="de-AT"/>
+        </w:rPr>
+        <w:t>2.</w:t>
+      </w:r>
+      <w:r>
+        <w:rPr>
+          <w:lang w:val="de-AT"/>
+        </w:rPr>
+        <w:t>5</w:t>
+      </w:r>
+      <w:r>
+        <w:rPr>
+          <w:lang w:val="de-AT"/>
+        </w:rPr>
+        <w:t xml:space="preserve"> Allgemeine Einschränkungen</w:t>
+      </w:r>
+    </w:p>
+    <w:p>
+      <w:pPr>
+        <w:jc w:val="both"/>
+        <w:rPr>
+          <w:lang w:val="de-AT"/>
+        </w:rPr>
+      </w:pPr>
+      <w:r>
+        <w:rPr>
+          <w:lang w:val="de-AT"/>
+        </w:rPr>
+        <w:t xml:space="preserve">Anpassung </w:t>
+      </w:r>
+      <w:r>
+        <w:rPr>
+          <w:lang w:val="de-AT"/>
+        </w:rPr>
+        <w:t>des externen Frameworks libGDX, API Level …, Entwicklungsumgebung Android Studio</w:t>
+      </w:r>
+    </w:p>
+    <w:p>
+      <w:pPr>
+        <w:pStyle w:val="berschrift2"/>
+        <w:rPr>
+          <w:i/>
+          <w:lang w:val="de-AT"/>
+        </w:rPr>
+      </w:pPr>
+      <w:r>
+        <w:rPr>
+          <w:lang w:val="de-AT"/>
+        </w:rPr>
+        <w:t>2.</w:t>
+      </w:r>
+      <w:r>
+        <w:rPr>
+          <w:lang w:val="de-AT"/>
+        </w:rPr>
+        <w:t>6</w:t>
+      </w:r>
+      <w:r>
+        <w:rPr>
+          <w:lang w:val="de-AT"/>
+        </w:rPr>
+        <w:t xml:space="preserve"> Vorgaben zu Hardware und Software</w:t>
+      </w:r>
+    </w:p>
+    <w:p>
+      <w:pPr>
+        <w:jc w:val="both"/>
+        <w:rPr>
+          <w:lang w:val="de-AT"/>
+        </w:rPr>
+      </w:pPr>
+      <w:r>
+        <w:rPr>
+          <w:lang w:val="de-AT"/>
+        </w:rPr>
+        <w:t>Hardware:</w:t>
+      </w:r>
+      <w:r>
+        <w:rPr>
+          <w:lang w:val="de-AT"/>
+        </w:rPr>
+        <w:t xml:space="preserve"> </w:t>
+      </w:r>
+      <w:r>
+        <w:rPr>
+          <w:lang w:val="de-AT"/>
+        </w:rPr>
+        <w:t>nur auf Smartphones spielbar</w:t>
+      </w:r>
       <w:bookmarkStart w:id="0" w:name="_GoBack"/>
       <w:bookmarkEnd w:id="0"/>
-      <w:r>
-        <w:rPr>
-          <w:lang w:val="de-AT"/>
-        </w:rPr>
-        <w:t>Funktionen zu Projektschluss realisiert</w:t>
-      </w:r>
     </w:p>
     <w:p>
       <w:pPr>
@@ -626,14 +862,34 @@
         <w:rPr>
           <w:lang w:val="de-AT"/>
         </w:rPr>
-        <w:tab/>
-      </w:r>
-      <w:r>
-        <w:rPr>
-          <w:lang w:val="de-AT"/>
-        </w:rPr>
-        <w:tab/>
-        <w:t>- vollständige Entwicklung eines NPCs inkl. Properties</w:t>
+        <w:t>Software: Android ab Version …, iOS ab Version …</w:t>
+      </w:r>
+    </w:p>
+    <w:p>
+      <w:pPr>
+        <w:pStyle w:val="berschrift2"/>
+        <w:rPr>
+          <w:i/>
+          <w:lang w:val="de-AT"/>
+        </w:rPr>
+      </w:pPr>
+      <w:r>
+        <w:rPr>
+          <w:lang w:val="de-AT"/>
+        </w:rPr>
+        <w:t>2.</w:t>
+      </w:r>
+      <w:r>
+        <w:rPr>
+          <w:lang w:val="de-AT"/>
+        </w:rPr>
+        <w:t>7</w:t>
+      </w:r>
+      <w:r>
+        <w:rPr>
+          <w:lang w:val="de-AT"/>
+        </w:rPr>
+        <w:t xml:space="preserve"> Benutzer des Produkts</w:t>
       </w:r>
     </w:p>
     <w:p>
@@ -647,14 +903,230 @@
         <w:rPr>
           <w:lang w:val="de-AT"/>
         </w:rPr>
-        <w:t>Nicht-Ziele:</w:t>
-      </w:r>
-      <w:r>
-        <w:rPr>
-          <w:lang w:val="de-AT"/>
-        </w:rPr>
-        <w:tab/>
-        <w:t>- für Tablets</w:t>
+        <w:t>von jedem nutzbar, der die APK bekommt</w:t>
+      </w:r>
+    </w:p>
+    <w:p>
+      <w:pPr>
+        <w:pStyle w:val="berschrift1"/>
+        <w:rPr>
+          <w:lang w:val="de-AT"/>
+        </w:rPr>
+      </w:pPr>
+      <w:r>
+        <w:rPr>
+          <w:lang w:val="de-AT"/>
+        </w:rPr>
+        <w:t>3 Detaillierte Beschreibung der geforderten Produktmerkmale</w:t>
+      </w:r>
+    </w:p>
+    <w:p>
+      <w:pPr>
+        <w:pStyle w:val="berschrift2"/>
+        <w:rPr>
+          <w:i/>
+          <w:lang w:val="de-AT"/>
+        </w:rPr>
+      </w:pPr>
+      <w:r>
+        <w:rPr>
+          <w:lang w:val="de-AT"/>
+        </w:rPr>
+        <w:t>3.1 Lieferumfang</w:t>
+      </w:r>
+    </w:p>
+    <w:p>
+      <w:pPr>
+        <w:rPr>
+          <w:lang w:val="de-AT"/>
+        </w:rPr>
+      </w:pPr>
+      <w:r>
+        <w:rPr>
+          <w:lang w:val="de-AT"/>
+        </w:rPr>
+        <w:t>ausführbare Datei</w:t>
+      </w:r>
+    </w:p>
+    <w:p>
+      <w:pPr>
+        <w:pStyle w:val="berschrift2"/>
+        <w:rPr>
+          <w:i/>
+          <w:lang w:val="de-AT"/>
+        </w:rPr>
+      </w:pPr>
+      <w:r>
+        <w:rPr>
+          <w:lang w:val="de-AT"/>
+        </w:rPr>
+        <w:t>3.2 Abläufe (Szenarien) von Interaktionen mit der Umgebung</w:t>
+      </w:r>
+    </w:p>
+    <w:p>
+      <w:pPr>
+        <w:pStyle w:val="berschrift3"/>
+        <w:rPr>
+          <w:lang w:val="de-AT"/>
+        </w:rPr>
+      </w:pPr>
+      <w:r>
+        <w:rPr>
+          <w:lang w:val="de-AT"/>
+        </w:rPr>
+        <w:t>3.2.1 Bauphase</w:t>
+      </w:r>
+    </w:p>
+    <w:p>
+      <w:pPr>
+        <w:rPr>
+          <w:lang w:val="de-AT"/>
+        </w:rPr>
+      </w:pPr>
+    </w:p>
+    <w:p>
+      <w:pPr>
+        <w:pStyle w:val="berschrift3"/>
+        <w:rPr>
+          <w:lang w:val="de-AT"/>
+        </w:rPr>
+      </w:pPr>
+      <w:r>
+        <w:rPr>
+          <w:lang w:val="de-AT"/>
+        </w:rPr>
+        <w:t>3.2.2 Kampfphase</w:t>
+      </w:r>
+    </w:p>
+    <w:p>
+      <w:pPr>
+        <w:rPr>
+          <w:lang w:val="de-AT"/>
+        </w:rPr>
+      </w:pPr>
+    </w:p>
+    <w:p>
+      <w:pPr>
+        <w:pStyle w:val="berschrift2"/>
+        <w:rPr>
+          <w:i/>
+          <w:lang w:val="de-AT"/>
+        </w:rPr>
+      </w:pPr>
+      <w:r>
+        <w:rPr>
+          <w:lang w:val="de-AT"/>
+        </w:rPr>
+        <w:t>3.3 Ziele des Benutzers</w:t>
+      </w:r>
+    </w:p>
+    <w:p>
+      <w:pPr>
+        <w:rPr>
+          <w:lang w:val="de-AT"/>
+        </w:rPr>
+      </w:pPr>
+      <w:r>
+        <w:rPr>
+          <w:lang w:val="de-AT"/>
+        </w:rPr>
+        <w:t>Beschreiben aller Ziele, die der Benutzer durch die Szenarien erreichen kann.</w:t>
+      </w:r>
+    </w:p>
+    <w:p>
+      <w:pPr>
+        <w:pStyle w:val="berschrift2"/>
+        <w:rPr>
+          <w:i/>
+          <w:lang w:val="de-AT"/>
+        </w:rPr>
+      </w:pPr>
+      <w:r>
+        <w:rPr>
+          <w:lang w:val="de-AT"/>
+        </w:rPr>
+        <w:t>3.4 Geforderte Funktionen des Produkts</w:t>
+      </w:r>
+    </w:p>
+    <w:p>
+      <w:pPr>
+        <w:pStyle w:val="berschrift3"/>
+        <w:rPr>
+          <w:b/>
+          <w:lang w:val="de-AT"/>
+        </w:rPr>
+      </w:pPr>
+      <w:r>
+        <w:rPr>
+          <w:lang w:val="de-AT"/>
+        </w:rPr>
+        <w:t xml:space="preserve">3.4.1 </w:t>
+      </w:r>
+      <w:r>
+        <w:rPr>
+          <w:lang w:val="de-AT"/>
+        </w:rPr>
+        <w:t>Starten der App</w:t>
+      </w:r>
+    </w:p>
+    <w:p>
+      <w:pPr>
+        <w:pStyle w:val="berschrift4"/>
+        <w:rPr>
+          <w:lang w:val="de-AT"/>
+        </w:rPr>
+      </w:pPr>
+      <w:r>
+        <w:rPr>
+          <w:lang w:val="de-AT"/>
+        </w:rPr>
+        <w:t xml:space="preserve">3.4.1.1 </w:t>
+      </w:r>
+      <w:r>
+        <w:rPr>
+          <w:lang w:val="de-AT"/>
+        </w:rPr>
+        <w:t>Wirkungsweise</w:t>
+      </w:r>
+    </w:p>
+    <w:p>
+      <w:pPr>
+        <w:rPr>
+          <w:lang w:val="de-AT"/>
+        </w:rPr>
+      </w:pPr>
+      <w:r>
+        <w:rPr>
+          <w:lang w:val="de-AT"/>
+        </w:rPr>
+        <w:t xml:space="preserve">Startet die App </w:t>
+      </w:r>
+      <w:r>
+        <w:rPr>
+          <w:rFonts w:ascii="Segoe UI Emoji" w:eastAsia="Segoe UI Emoji" w:hAnsi="Segoe UI Emoji" w:cs="Segoe UI Emoji"/>
+          <w:lang w:val="de-AT"/>
+        </w:rPr>
+        <w:t>😉</w:t>
+      </w:r>
+    </w:p>
+    <w:p>
+      <w:pPr>
+        <w:pStyle w:val="berschrift4"/>
+        <w:rPr>
+          <w:lang w:val="de-AT"/>
+        </w:rPr>
+      </w:pPr>
+      <w:r>
+        <w:rPr>
+          <w:lang w:val="de-AT"/>
+        </w:rPr>
+        <w:t xml:space="preserve">3.4.1.2 </w:t>
+      </w:r>
+      <w:r>
+        <w:rPr>
+          <w:lang w:val="de-AT"/>
+        </w:rPr>
+        <w:t>Abhängigkeiten / Randbedingungen</w:t>
       </w:r>
     </w:p>
     <w:p>
@@ -668,14 +1140,1103 @@
         <w:rPr>
           <w:lang w:val="de-AT"/>
         </w:rPr>
-        <w:tab/>
-      </w:r>
-      <w:r>
-        <w:rPr>
-          <w:lang w:val="de-AT"/>
-        </w:rPr>
-        <w:tab/>
-        <w:t>- Google Play Store</w:t>
+        <w:t>App muss installiert sein</w:t>
+      </w:r>
+    </w:p>
+    <w:p>
+      <w:pPr>
+        <w:pStyle w:val="berschrift3"/>
+        <w:rPr>
+          <w:lang w:val="de-AT"/>
+        </w:rPr>
+      </w:pPr>
+      <w:r>
+        <w:rPr>
+          <w:lang w:val="de-AT"/>
+        </w:rPr>
+        <w:t xml:space="preserve">3.4.2 </w:t>
+      </w:r>
+      <w:r>
+        <w:rPr>
+          <w:lang w:val="de-AT"/>
+        </w:rPr>
+        <w:t>Startmenü anzeigen</w:t>
+      </w:r>
+    </w:p>
+    <w:p>
+      <w:pPr>
+        <w:pStyle w:val="berschrift4"/>
+        <w:rPr>
+          <w:lang w:val="de-AT"/>
+        </w:rPr>
+      </w:pPr>
+      <w:r>
+        <w:rPr>
+          <w:lang w:val="de-AT"/>
+        </w:rPr>
+        <w:t>3.4.2.1 Wirkungsweise</w:t>
+      </w:r>
+    </w:p>
+    <w:p>
+      <w:pPr>
+        <w:rPr>
+          <w:lang w:val="de-AT"/>
+        </w:rPr>
+      </w:pPr>
+      <w:r>
+        <w:rPr>
+          <w:lang w:val="de-AT"/>
+        </w:rPr>
+        <w:t>Startmenü wird angezeigt, es gibt einen Button zum Starten einer Runde und der aktuelle Highscore wird angezeigt</w:t>
+      </w:r>
+    </w:p>
+    <w:p>
+      <w:pPr>
+        <w:pStyle w:val="berschrift4"/>
+        <w:rPr>
+          <w:lang w:val="de-AT"/>
+        </w:rPr>
+      </w:pPr>
+      <w:r>
+        <w:rPr>
+          <w:lang w:val="de-AT"/>
+        </w:rPr>
+        <w:t>3.4.2.2 Abhängigkeiten / Randbedingungen</w:t>
+      </w:r>
+    </w:p>
+    <w:p>
+      <w:pPr>
+        <w:jc w:val="both"/>
+        <w:rPr>
+          <w:lang w:val="de-AT"/>
+        </w:rPr>
+      </w:pPr>
+      <w:r>
+        <w:rPr>
+          <w:lang w:val="de-AT"/>
+        </w:rPr>
+        <w:t xml:space="preserve">Highscore: </w:t>
+      </w:r>
+      <w:r>
+        <w:rPr>
+          <w:lang w:val="de-AT"/>
+        </w:rPr>
+        <w:t>es wurde bereits einmal gespielt</w:t>
+      </w:r>
+    </w:p>
+    <w:p>
+      <w:pPr>
+        <w:pStyle w:val="berschrift3"/>
+        <w:rPr>
+          <w:lang w:val="de-AT"/>
+        </w:rPr>
+      </w:pPr>
+      <w:r>
+        <w:rPr>
+          <w:lang w:val="de-AT"/>
+        </w:rPr>
+        <w:lastRenderedPageBreak/>
+        <w:t>3.4.3 Tower auswählen</w:t>
+      </w:r>
+    </w:p>
+    <w:p>
+      <w:pPr>
+        <w:pStyle w:val="berschrift4"/>
+        <w:rPr>
+          <w:lang w:val="de-AT"/>
+        </w:rPr>
+      </w:pPr>
+      <w:r>
+        <w:rPr>
+          <w:lang w:val="de-AT"/>
+        </w:rPr>
+        <w:t>3.4.3.1 Wirkungsweise</w:t>
+      </w:r>
+    </w:p>
+    <w:p>
+      <w:pPr>
+        <w:rPr>
+          <w:lang w:val="de-AT"/>
+        </w:rPr>
+      </w:pPr>
+      <w:r>
+        <w:rPr>
+          <w:lang w:val="de-AT"/>
+        </w:rPr>
+        <w:t>Tower können von der Menüleiste ausgewählt werden.</w:t>
+      </w:r>
+    </w:p>
+    <w:p>
+      <w:pPr>
+        <w:pStyle w:val="berschrift4"/>
+        <w:rPr>
+          <w:lang w:val="de-AT"/>
+        </w:rPr>
+      </w:pPr>
+      <w:r>
+        <w:rPr>
+          <w:lang w:val="de-AT"/>
+        </w:rPr>
+        <w:t>3.4.3.2 Abhängigkeiten / Randbedingungen</w:t>
+      </w:r>
+    </w:p>
+    <w:p>
+      <w:pPr>
+        <w:rPr>
+          <w:lang w:val="de-AT"/>
+        </w:rPr>
+      </w:pPr>
+      <w:r>
+        <w:rPr>
+          <w:lang w:val="de-AT"/>
+        </w:rPr>
+        <w:t>Zum Auswählen eines Towers muss genügend Gold vorhanden sein.</w:t>
+      </w:r>
+    </w:p>
+    <w:p>
+      <w:pPr>
+        <w:pStyle w:val="berschrift3"/>
+        <w:rPr>
+          <w:lang w:val="de-AT"/>
+        </w:rPr>
+      </w:pPr>
+      <w:r>
+        <w:rPr>
+          <w:lang w:val="de-AT"/>
+        </w:rPr>
+        <w:t>3.4.4 Tower platzieren</w:t>
+      </w:r>
+    </w:p>
+    <w:p>
+      <w:pPr>
+        <w:pStyle w:val="berschrift4"/>
+        <w:rPr>
+          <w:lang w:val="de-AT"/>
+        </w:rPr>
+      </w:pPr>
+      <w:r>
+        <w:rPr>
+          <w:lang w:val="de-AT"/>
+        </w:rPr>
+        <w:t>3.4.4.1 Wirkungsweise</w:t>
+      </w:r>
+    </w:p>
+    <w:p>
+      <w:pPr>
+        <w:rPr>
+          <w:lang w:val="de-AT"/>
+        </w:rPr>
+      </w:pPr>
+      <w:r>
+        <w:rPr>
+          <w:lang w:val="de-AT"/>
+        </w:rPr>
+        <w:t>Der Tower wird auf einer verfügbaren Fläche auf der Karte positioniert.</w:t>
+      </w:r>
+    </w:p>
+    <w:p>
+      <w:pPr>
+        <w:pStyle w:val="berschrift4"/>
+        <w:rPr>
+          <w:lang w:val="de-AT"/>
+        </w:rPr>
+      </w:pPr>
+      <w:r>
+        <w:rPr>
+          <w:lang w:val="de-AT"/>
+        </w:rPr>
+        <w:t>3.4.4.2 Abhängigkeiten / Randbedingungen</w:t>
+      </w:r>
+    </w:p>
+    <w:p>
+      <w:pPr>
+        <w:rPr>
+          <w:lang w:val="de-AT"/>
+        </w:rPr>
+      </w:pPr>
+      <w:r>
+        <w:rPr>
+          <w:lang w:val="de-AT"/>
+        </w:rPr>
+        <w:t>Die Fläche darf nicht auf der Route liegen und darf nicht bereits besetzt sein.</w:t>
+      </w:r>
+    </w:p>
+    <w:p>
+      <w:pPr>
+        <w:pStyle w:val="berschrift3"/>
+        <w:rPr>
+          <w:lang w:val="de-AT"/>
+        </w:rPr>
+      </w:pPr>
+      <w:r>
+        <w:rPr>
+          <w:lang w:val="de-AT"/>
+        </w:rPr>
+        <w:t xml:space="preserve">3.4.5 Tower </w:t>
+      </w:r>
+      <w:r>
+        <w:rPr>
+          <w:lang w:val="de-AT"/>
+        </w:rPr>
+        <w:t>fusionieren</w:t>
+      </w:r>
+    </w:p>
+    <w:p>
+      <w:pPr>
+        <w:pStyle w:val="berschrift4"/>
+        <w:rPr>
+          <w:lang w:val="de-AT"/>
+        </w:rPr>
+      </w:pPr>
+      <w:r>
+        <w:rPr>
+          <w:lang w:val="de-AT"/>
+        </w:rPr>
+        <w:t>3.4.5.1 Wirkungsweise</w:t>
+      </w:r>
+    </w:p>
+    <w:p>
+      <w:pPr>
+        <w:rPr>
+          <w:lang w:val="de-AT"/>
+        </w:rPr>
+      </w:pPr>
+      <w:r>
+        <w:rPr>
+          <w:lang w:val="de-AT"/>
+        </w:rPr>
+        <w:t>Durch Drag and Drop eines Towers auf einen anderen Tower können diese fusioniert werden.</w:t>
+      </w:r>
+    </w:p>
+    <w:p>
+      <w:pPr>
+        <w:pStyle w:val="berschrift4"/>
+        <w:rPr>
+          <w:lang w:val="de-AT"/>
+        </w:rPr>
+      </w:pPr>
+      <w:r>
+        <w:rPr>
+          <w:lang w:val="de-AT"/>
+        </w:rPr>
+        <w:t>3.4.5.2 Abhängigkeiten / Randbedingungen</w:t>
+      </w:r>
+    </w:p>
+    <w:p>
+      <w:pPr>
+        <w:rPr>
+          <w:lang w:val="de-AT"/>
+        </w:rPr>
+      </w:pPr>
+      <w:r>
+        <w:rPr>
+          <w:lang w:val="de-AT"/>
+        </w:rPr>
+        <w:t>Man benötigt genügend Gold, die Tower müssen von unterschiedlichen Elementen sein.</w:t>
+      </w:r>
+    </w:p>
+    <w:p>
+      <w:pPr>
+        <w:pStyle w:val="berschrift3"/>
+        <w:rPr>
+          <w:lang w:val="de-AT"/>
+        </w:rPr>
+      </w:pPr>
+      <w:r>
+        <w:rPr>
+          <w:lang w:val="de-AT"/>
+        </w:rPr>
+        <w:t>3.4.6 Tower schießen</w:t>
+      </w:r>
+    </w:p>
+    <w:p>
+      <w:pPr>
+        <w:pStyle w:val="berschrift4"/>
+        <w:rPr>
+          <w:lang w:val="de-AT"/>
+        </w:rPr>
+      </w:pPr>
+      <w:r>
+        <w:rPr>
+          <w:lang w:val="de-AT"/>
+        </w:rPr>
+        <w:t>3.4.6.1 Wirkungsweise</w:t>
+      </w:r>
+    </w:p>
+    <w:p>
+      <w:pPr>
+        <w:rPr>
+          <w:lang w:val="de-AT"/>
+        </w:rPr>
+      </w:pPr>
+      <w:r>
+        <w:rPr>
+          <w:lang w:val="de-AT"/>
+        </w:rPr>
+        <w:t>Tower schießen auf die NPCs, die in Reichweite liegen</w:t>
+      </w:r>
+    </w:p>
+    <w:p>
+      <w:pPr>
+        <w:pStyle w:val="berschrift4"/>
+        <w:rPr>
+          <w:lang w:val="de-AT"/>
+        </w:rPr>
+      </w:pPr>
+      <w:r>
+        <w:rPr>
+          <w:lang w:val="de-AT"/>
+        </w:rPr>
+        <w:t>3.4.6.2 Abhängigkeiten / Randbedingungen</w:t>
+      </w:r>
+    </w:p>
+    <w:p>
+      <w:pPr>
+        <w:rPr>
+          <w:lang w:val="de-AT"/>
+        </w:rPr>
+      </w:pPr>
+      <w:r>
+        <w:rPr>
+          <w:lang w:val="de-AT"/>
+        </w:rPr>
+        <w:t>Tower schießt erst dann, wenn ein NPC in den Radius kommt</w:t>
+      </w:r>
+    </w:p>
+    <w:p>
+      <w:pPr>
+        <w:pStyle w:val="berschrift3"/>
+        <w:rPr>
+          <w:lang w:val="de-AT"/>
+        </w:rPr>
+      </w:pPr>
+      <w:r>
+        <w:rPr>
+          <w:lang w:val="de-AT"/>
+        </w:rPr>
+        <w:t>3.4.7 Tower verkaufen</w:t>
+      </w:r>
+    </w:p>
+    <w:p>
+      <w:pPr>
+        <w:pStyle w:val="berschrift4"/>
+        <w:rPr>
+          <w:lang w:val="de-AT"/>
+        </w:rPr>
+      </w:pPr>
+      <w:r>
+        <w:rPr>
+          <w:lang w:val="de-AT"/>
+        </w:rPr>
+        <w:t>3.4.7.1 Wirkungsweise</w:t>
+      </w:r>
+    </w:p>
+    <w:p>
+      <w:pPr>
+        <w:rPr>
+          <w:lang w:val="de-AT"/>
+        </w:rPr>
+      </w:pPr>
+      <w:r>
+        <w:rPr>
+          <w:lang w:val="de-AT"/>
+        </w:rPr>
+        <w:t>Tower wird von Spielfeld gelöscht, man bekommt einen Teil des Goldes wieder, welches man für den Tower ausgegeben hat.</w:t>
+      </w:r>
+    </w:p>
+    <w:p>
+      <w:pPr>
+        <w:pStyle w:val="berschrift4"/>
+        <w:rPr>
+          <w:lang w:val="de-AT"/>
+        </w:rPr>
+      </w:pPr>
+      <w:r>
+        <w:rPr>
+          <w:lang w:val="de-AT"/>
+        </w:rPr>
+        <w:t>3.4.7.2 Abhängigkeiten / Randbedingungen</w:t>
+      </w:r>
+    </w:p>
+    <w:p>
+      <w:pPr>
+        <w:rPr>
+          <w:lang w:val="de-AT"/>
+        </w:rPr>
+      </w:pPr>
+      <w:r>
+        <w:rPr>
+          <w:lang w:val="de-AT"/>
+        </w:rPr>
+        <w:t>Tower muss gekauft und platziert werden</w:t>
+      </w:r>
+    </w:p>
+    <w:p>
+      <w:pPr>
+        <w:pStyle w:val="berschrift3"/>
+        <w:rPr>
+          <w:lang w:val="de-AT"/>
+        </w:rPr>
+      </w:pPr>
+      <w:r>
+        <w:rPr>
+          <w:lang w:val="de-AT"/>
+        </w:rPr>
+        <w:t>3.4.8 NPCs</w:t>
+      </w:r>
+    </w:p>
+    <w:p>
+      <w:pPr>
+        <w:pStyle w:val="berschrift4"/>
+        <w:rPr>
+          <w:lang w:val="de-AT"/>
+        </w:rPr>
+      </w:pPr>
+      <w:r>
+        <w:rPr>
+          <w:lang w:val="de-AT"/>
+        </w:rPr>
+        <w:t>3.4.8.1 Wirkungsweise</w:t>
+      </w:r>
+    </w:p>
+    <w:p>
+      <w:pPr>
+        <w:rPr>
+          <w:lang w:val="de-AT"/>
+        </w:rPr>
+      </w:pPr>
+      <w:r>
+        <w:rPr>
+          <w:lang w:val="de-AT"/>
+        </w:rPr>
+        <w:t>NPCs sind Gegner, die gruppenweise auf der Karte erscheinen</w:t>
+      </w:r>
+      <w:r>
+        <w:rPr>
+          <w:lang w:val="de-AT"/>
+        </w:rPr>
+        <w:t xml:space="preserve"> und von A nach B laufen, die NPCs haben gewisse LPs die weniger werden, wenn sie von den Türmen abgeschossen werden. Besiegt man einen NPC, bekommt man dafür Gold, erreicht ein NPC das Ziel lebend, verliert der Spieler ein Leben. Außerdem werden NPCs von Runde zu Runde stärker.</w:t>
+      </w:r>
+    </w:p>
+    <w:p>
+      <w:pPr>
+        <w:pStyle w:val="berschrift4"/>
+        <w:rPr>
+          <w:lang w:val="de-AT"/>
+        </w:rPr>
+      </w:pPr>
+      <w:r>
+        <w:rPr>
+          <w:lang w:val="de-AT"/>
+        </w:rPr>
+        <w:t>3.4.8.2 Abhängigkeiten / Randbedingungen</w:t>
+      </w:r>
+    </w:p>
+    <w:p>
+      <w:pPr>
+        <w:rPr>
+          <w:lang w:val="de-AT"/>
+        </w:rPr>
+      </w:pPr>
+      <w:r>
+        <w:rPr>
+          <w:lang w:val="de-AT"/>
+        </w:rPr>
+        <w:t>Spiel wird gestartet</w:t>
+      </w:r>
+      <w:r>
+        <w:rPr>
+          <w:lang w:val="de-AT"/>
+        </w:rPr>
+        <w:t>, Bauzeit abgeschlossen</w:t>
+      </w:r>
+    </w:p>
+    <w:p>
+      <w:pPr>
+        <w:pStyle w:val="berschrift3"/>
+        <w:rPr>
+          <w:lang w:val="de-AT"/>
+        </w:rPr>
+      </w:pPr>
+      <w:r>
+        <w:rPr>
+          <w:lang w:val="de-AT"/>
+        </w:rPr>
+        <w:lastRenderedPageBreak/>
+        <w:t xml:space="preserve">3.4.9 </w:t>
+      </w:r>
+      <w:r>
+        <w:rPr>
+          <w:lang w:val="de-AT"/>
+        </w:rPr>
+        <w:t>Gold</w:t>
+      </w:r>
+    </w:p>
+    <w:p>
+      <w:pPr>
+        <w:pStyle w:val="berschrift4"/>
+        <w:rPr>
+          <w:lang w:val="de-AT"/>
+        </w:rPr>
+      </w:pPr>
+      <w:r>
+        <w:rPr>
+          <w:lang w:val="de-AT"/>
+        </w:rPr>
+        <w:t>3.4.9.1 Wirkungsweise</w:t>
+      </w:r>
+    </w:p>
+    <w:p>
+      <w:pPr>
+        <w:rPr>
+          <w:lang w:val="de-AT"/>
+        </w:rPr>
+      </w:pPr>
+      <w:r>
+        <w:rPr>
+          <w:lang w:val="de-AT"/>
+        </w:rPr>
+        <w:t xml:space="preserve">Man bekommt bei Beginn </w:t>
+      </w:r>
+      <w:r>
+        <w:rPr>
+          <w:lang w:val="de-AT"/>
+        </w:rPr>
+        <w:t>der Bauphase und nach Eliminierung eines NPCs … Gold</w:t>
+      </w:r>
+      <w:r>
+        <w:rPr>
+          <w:lang w:val="de-AT"/>
+        </w:rPr>
+        <w:t>, dieses kann für Türme und deren Fusionierung ausgegeben werden.</w:t>
+      </w:r>
+      <w:r>
+        <w:rPr>
+          <w:lang w:val="de-AT"/>
+        </w:rPr>
+        <w:t xml:space="preserve"> </w:t>
+      </w:r>
+    </w:p>
+    <w:p>
+      <w:pPr>
+        <w:pStyle w:val="berschrift4"/>
+        <w:rPr>
+          <w:lang w:val="de-AT"/>
+        </w:rPr>
+      </w:pPr>
+      <w:r>
+        <w:rPr>
+          <w:lang w:val="de-AT"/>
+        </w:rPr>
+        <w:t>3.4.9.2 Abhängigkeiten / Randbedingungen</w:t>
+      </w:r>
+    </w:p>
+    <w:p>
+      <w:pPr>
+        <w:pStyle w:val="berschrift3"/>
+        <w:rPr>
+          <w:lang w:val="de-AT"/>
+        </w:rPr>
+      </w:pPr>
+      <w:r>
+        <w:rPr>
+          <w:lang w:val="de-AT"/>
+        </w:rPr>
+        <w:t>3.4.10 Bauphase Beginn</w:t>
+      </w:r>
+    </w:p>
+    <w:p>
+      <w:pPr>
+        <w:pStyle w:val="berschrift4"/>
+        <w:rPr>
+          <w:lang w:val="de-AT"/>
+        </w:rPr>
+      </w:pPr>
+      <w:r>
+        <w:rPr>
+          <w:lang w:val="de-AT"/>
+        </w:rPr>
+        <w:t>3.4.</w:t>
+      </w:r>
+      <w:r>
+        <w:rPr>
+          <w:lang w:val="de-AT"/>
+        </w:rPr>
+        <w:t>10</w:t>
+      </w:r>
+      <w:r>
+        <w:rPr>
+          <w:lang w:val="de-AT"/>
+        </w:rPr>
+        <w:t>.1 Wirkungsweise</w:t>
+      </w:r>
+    </w:p>
+    <w:p>
+      <w:pPr>
+        <w:rPr>
+          <w:lang w:val="de-AT"/>
+        </w:rPr>
+      </w:pPr>
+      <w:r>
+        <w:rPr>
+          <w:lang w:val="de-AT"/>
+        </w:rPr>
+        <w:t>Beginn der Bauphase</w:t>
+      </w:r>
+    </w:p>
+    <w:p>
+      <w:pPr>
+        <w:pStyle w:val="berschrift4"/>
+        <w:rPr>
+          <w:lang w:val="de-AT"/>
+        </w:rPr>
+      </w:pPr>
+      <w:r>
+        <w:rPr>
+          <w:lang w:val="de-AT"/>
+        </w:rPr>
+        <w:t>3.4.</w:t>
+      </w:r>
+      <w:r>
+        <w:rPr>
+          <w:lang w:val="de-AT"/>
+        </w:rPr>
+        <w:t>10</w:t>
+      </w:r>
+      <w:r>
+        <w:rPr>
+          <w:lang w:val="de-AT"/>
+        </w:rPr>
+        <w:t>.2 Abhängigkeiten / Randbedingungen</w:t>
+      </w:r>
+    </w:p>
+    <w:p>
+      <w:pPr>
+        <w:rPr>
+          <w:lang w:val="de-AT"/>
+        </w:rPr>
+      </w:pPr>
+      <w:r>
+        <w:rPr>
+          <w:lang w:val="de-AT"/>
+        </w:rPr>
+        <w:t>Spiel wurde gestartet</w:t>
+      </w:r>
+    </w:p>
+    <w:p>
+      <w:pPr>
+        <w:pStyle w:val="berschrift3"/>
+        <w:rPr>
+          <w:lang w:val="de-AT"/>
+        </w:rPr>
+      </w:pPr>
+      <w:r>
+        <w:rPr>
+          <w:lang w:val="de-AT"/>
+        </w:rPr>
+        <w:t>3.4.</w:t>
+      </w:r>
+      <w:r>
+        <w:rPr>
+          <w:lang w:val="de-AT"/>
+        </w:rPr>
+        <w:t>11</w:t>
+      </w:r>
+      <w:r>
+        <w:rPr>
+          <w:lang w:val="de-AT"/>
+        </w:rPr>
+        <w:t xml:space="preserve"> Bauphase Abschluss</w:t>
+      </w:r>
+    </w:p>
+    <w:p>
+      <w:pPr>
+        <w:pStyle w:val="berschrift4"/>
+        <w:rPr>
+          <w:lang w:val="de-AT"/>
+        </w:rPr>
+      </w:pPr>
+      <w:r>
+        <w:rPr>
+          <w:lang w:val="de-AT"/>
+        </w:rPr>
+        <w:t>3.4.</w:t>
+      </w:r>
+      <w:r>
+        <w:rPr>
+          <w:lang w:val="de-AT"/>
+        </w:rPr>
+        <w:t>11</w:t>
+      </w:r>
+      <w:r>
+        <w:rPr>
+          <w:lang w:val="de-AT"/>
+        </w:rPr>
+        <w:t>.1 Wirkungsweise</w:t>
+      </w:r>
+    </w:p>
+    <w:p>
+      <w:pPr>
+        <w:rPr>
+          <w:lang w:val="de-AT"/>
+        </w:rPr>
+      </w:pPr>
+      <w:r>
+        <w:rPr>
+          <w:lang w:val="de-AT"/>
+        </w:rPr>
+        <w:t>Ende der Bauphase</w:t>
+      </w:r>
+    </w:p>
+    <w:p>
+      <w:pPr>
+        <w:pStyle w:val="berschrift4"/>
+        <w:rPr>
+          <w:lang w:val="de-AT"/>
+        </w:rPr>
+      </w:pPr>
+      <w:r>
+        <w:rPr>
+          <w:lang w:val="de-AT"/>
+        </w:rPr>
+        <w:t>3.4.</w:t>
+      </w:r>
+      <w:r>
+        <w:rPr>
+          <w:lang w:val="de-AT"/>
+        </w:rPr>
+        <w:t>11</w:t>
+      </w:r>
+      <w:r>
+        <w:rPr>
+          <w:lang w:val="de-AT"/>
+        </w:rPr>
+        <w:t>.2 Abhängigkeiten / Randbedingungen</w:t>
+      </w:r>
+    </w:p>
+    <w:p>
+      <w:pPr>
+        <w:rPr>
+          <w:lang w:val="de-AT"/>
+        </w:rPr>
+      </w:pPr>
+      <w:r>
+        <w:rPr>
+          <w:lang w:val="de-AT"/>
+        </w:rPr>
+        <w:t>Zeit der Bauphase ist zu Ende.</w:t>
+      </w:r>
+    </w:p>
+    <w:p>
+      <w:pPr>
+        <w:pStyle w:val="berschrift3"/>
+        <w:rPr>
+          <w:lang w:val="de-AT"/>
+        </w:rPr>
+      </w:pPr>
+      <w:r>
+        <w:rPr>
+          <w:lang w:val="de-AT"/>
+        </w:rPr>
+        <w:t>3.4.</w:t>
+      </w:r>
+      <w:r>
+        <w:rPr>
+          <w:lang w:val="de-AT"/>
+        </w:rPr>
+        <w:t>12</w:t>
+      </w:r>
+      <w:r>
+        <w:rPr>
+          <w:lang w:val="de-AT"/>
+        </w:rPr>
+        <w:t xml:space="preserve"> Kampfphase Beginn</w:t>
+      </w:r>
+    </w:p>
+    <w:p>
+      <w:pPr>
+        <w:pStyle w:val="berschrift4"/>
+        <w:rPr>
+          <w:lang w:val="de-AT"/>
+        </w:rPr>
+      </w:pPr>
+      <w:r>
+        <w:rPr>
+          <w:lang w:val="de-AT"/>
+        </w:rPr>
+        <w:t>3.4.</w:t>
+      </w:r>
+      <w:r>
+        <w:rPr>
+          <w:lang w:val="de-AT"/>
+        </w:rPr>
+        <w:t>12</w:t>
+      </w:r>
+      <w:r>
+        <w:rPr>
+          <w:lang w:val="de-AT"/>
+        </w:rPr>
+        <w:t>.1 Wirkungsweise</w:t>
+      </w:r>
+    </w:p>
+    <w:p>
+      <w:pPr>
+        <w:rPr>
+          <w:lang w:val="de-AT"/>
+        </w:rPr>
+      </w:pPr>
+      <w:r>
+        <w:rPr>
+          <w:lang w:val="de-AT"/>
+        </w:rPr>
+        <w:t>Beginn der Kampfphase</w:t>
+      </w:r>
+    </w:p>
+    <w:p>
+      <w:pPr>
+        <w:pStyle w:val="berschrift4"/>
+        <w:rPr>
+          <w:lang w:val="de-AT"/>
+        </w:rPr>
+      </w:pPr>
+      <w:r>
+        <w:rPr>
+          <w:lang w:val="de-AT"/>
+        </w:rPr>
+        <w:t>3.4.</w:t>
+      </w:r>
+      <w:r>
+        <w:rPr>
+          <w:lang w:val="de-AT"/>
+        </w:rPr>
+        <w:t>12</w:t>
+      </w:r>
+      <w:r>
+        <w:rPr>
+          <w:lang w:val="de-AT"/>
+        </w:rPr>
+        <w:t>.2 Abhängigkeiten / Randbedingungen</w:t>
+      </w:r>
+    </w:p>
+    <w:p>
+      <w:pPr>
+        <w:rPr>
+          <w:lang w:val="de-AT"/>
+        </w:rPr>
+      </w:pPr>
+      <w:r>
+        <w:rPr>
+          <w:lang w:val="de-AT"/>
+        </w:rPr>
+        <w:t>Zeit der Bauphase ist zu Ende</w:t>
+      </w:r>
+    </w:p>
+    <w:p>
+      <w:pPr>
+        <w:pStyle w:val="berschrift3"/>
+        <w:rPr>
+          <w:lang w:val="de-AT"/>
+        </w:rPr>
+      </w:pPr>
+      <w:r>
+        <w:rPr>
+          <w:lang w:val="de-AT"/>
+        </w:rPr>
+        <w:t>3.4.</w:t>
+      </w:r>
+      <w:r>
+        <w:rPr>
+          <w:lang w:val="de-AT"/>
+        </w:rPr>
+        <w:t>13</w:t>
+      </w:r>
+      <w:r>
+        <w:rPr>
+          <w:lang w:val="de-AT"/>
+        </w:rPr>
+        <w:t xml:space="preserve"> Kampfphase Abschluss</w:t>
+      </w:r>
+    </w:p>
+    <w:p>
+      <w:pPr>
+        <w:pStyle w:val="berschrift4"/>
+        <w:rPr>
+          <w:lang w:val="de-AT"/>
+        </w:rPr>
+      </w:pPr>
+      <w:r>
+        <w:rPr>
+          <w:lang w:val="de-AT"/>
+        </w:rPr>
+        <w:t>3.4.</w:t>
+      </w:r>
+      <w:r>
+        <w:rPr>
+          <w:lang w:val="de-AT"/>
+        </w:rPr>
+        <w:t>13</w:t>
+      </w:r>
+      <w:r>
+        <w:rPr>
+          <w:lang w:val="de-AT"/>
+        </w:rPr>
+        <w:t>.1 Wirkungsweise</w:t>
+      </w:r>
+    </w:p>
+    <w:p>
+      <w:pPr>
+        <w:rPr>
+          <w:lang w:val="de-AT"/>
+        </w:rPr>
+      </w:pPr>
+      <w:r>
+        <w:rPr>
+          <w:lang w:val="de-AT"/>
+        </w:rPr>
+        <w:t>NPCs sind Gegner, die gruppenweise auf der Karte erscheinen und von A nach B laufen, die NPCs haben gewisse LPs die weniger werden, wenn sie von den Türmen abgeschossen werden. Besiegt man einen NPC, bekommt man dafür Gold, erreicht ein NPC das Ziel lebend, verliert der Spieler ein Leben. Außerdem werden NPCs von Runde zu Runde stärker.</w:t>
+      </w:r>
+    </w:p>
+    <w:p>
+      <w:pPr>
+        <w:pStyle w:val="berschrift4"/>
+        <w:rPr>
+          <w:lang w:val="de-AT"/>
+        </w:rPr>
+      </w:pPr>
+      <w:r>
+        <w:rPr>
+          <w:lang w:val="de-AT"/>
+        </w:rPr>
+        <w:t>3.4.</w:t>
+      </w:r>
+      <w:r>
+        <w:rPr>
+          <w:lang w:val="de-AT"/>
+        </w:rPr>
+        <w:t>13</w:t>
+      </w:r>
+      <w:r>
+        <w:rPr>
+          <w:lang w:val="de-AT"/>
+        </w:rPr>
+        <w:t>.2 Abhängigkeiten / Randbedingungen</w:t>
+      </w:r>
+    </w:p>
+    <w:p>
+      <w:pPr>
+        <w:rPr>
+          <w:lang w:val="de-AT"/>
+        </w:rPr>
+      </w:pPr>
+      <w:r>
+        <w:rPr>
+          <w:lang w:val="de-AT"/>
+        </w:rPr>
+        <w:t>Spiel wird gestartet, Bauzeit abgeschlossen</w:t>
+      </w:r>
+    </w:p>
+    <w:p>
+      <w:pPr>
+        <w:pStyle w:val="berschrift3"/>
+        <w:rPr>
+          <w:lang w:val="de-AT"/>
+        </w:rPr>
+      </w:pPr>
+      <w:r>
+        <w:rPr>
+          <w:lang w:val="de-AT"/>
+        </w:rPr>
+        <w:t>3.4.</w:t>
+      </w:r>
+      <w:r>
+        <w:rPr>
+          <w:lang w:val="de-AT"/>
+        </w:rPr>
+        <w:t>14</w:t>
+      </w:r>
+      <w:r>
+        <w:rPr>
+          <w:lang w:val="de-AT"/>
+        </w:rPr>
+        <w:t xml:space="preserve"> Beenden des Spiels</w:t>
+      </w:r>
+    </w:p>
+    <w:p>
+      <w:pPr>
+        <w:pStyle w:val="berschrift4"/>
+        <w:rPr>
+          <w:lang w:val="de-AT"/>
+        </w:rPr>
+      </w:pPr>
+      <w:r>
+        <w:rPr>
+          <w:lang w:val="de-AT"/>
+        </w:rPr>
+        <w:t>3.4.</w:t>
+      </w:r>
+      <w:r>
+        <w:rPr>
+          <w:lang w:val="de-AT"/>
+        </w:rPr>
+        <w:t>14</w:t>
+      </w:r>
+      <w:r>
+        <w:rPr>
+          <w:lang w:val="de-AT"/>
+        </w:rPr>
+        <w:t>.1 Wirkungsweise</w:t>
+      </w:r>
+    </w:p>
+    <w:p>
+      <w:pPr>
+        <w:rPr>
+          <w:lang w:val="de-AT"/>
+        </w:rPr>
+      </w:pPr>
+      <w:r>
+        <w:rPr>
+          <w:lang w:val="de-AT"/>
+        </w:rPr>
+        <w:t>Spiel wird beendet</w:t>
+      </w:r>
+    </w:p>
+    <w:p>
+      <w:pPr>
+        <w:pStyle w:val="berschrift4"/>
+        <w:rPr>
+          <w:lang w:val="de-AT"/>
+        </w:rPr>
+      </w:pPr>
+      <w:r>
+        <w:rPr>
+          <w:lang w:val="de-AT"/>
+        </w:rPr>
+        <w:t>3.4.</w:t>
+      </w:r>
+      <w:r>
+        <w:rPr>
+          <w:lang w:val="de-AT"/>
+        </w:rPr>
+        <w:t>14</w:t>
+      </w:r>
+      <w:r>
+        <w:rPr>
+          <w:lang w:val="de-AT"/>
+        </w:rPr>
+        <w:t>.2 Abhängigkeiten / Randbedingungen</w:t>
+      </w:r>
+    </w:p>
+    <w:p>
+      <w:pPr>
+        <w:rPr>
+          <w:lang w:val="de-AT"/>
+        </w:rPr>
+      </w:pPr>
+      <w:r>
+        <w:rPr>
+          <w:lang w:val="de-AT"/>
+        </w:rPr>
+        <w:t>Spiel wurde gestartet</w:t>
       </w:r>
     </w:p>
     <w:p>
@@ -691,1504 +2252,6 @@
           <w:lang w:val="de-AT"/>
         </w:rPr>
         <w:lastRenderedPageBreak/>
-        <w:t>2.5 Überblick über die geforderte Funktionalität</w:t>
-      </w:r>
-    </w:p>
-    <w:p>
-      <w:pPr>
-        <w:jc w:val="both"/>
-        <w:rPr>
-          <w:lang w:val="de-AT"/>
-        </w:rPr>
-      </w:pPr>
-      <w:r>
-        <w:rPr>
-          <w:lang w:val="de-AT"/>
-        </w:rPr>
-        <w:t>Startmenü mit Anzeige des eigenen Highscores, Entwicklung einer spielbaren Map;</w:t>
-      </w:r>
-    </w:p>
-    <w:p>
-      <w:pPr>
-        <w:jc w:val="both"/>
-        <w:rPr>
-          <w:lang w:val="de-AT"/>
-        </w:rPr>
-      </w:pPr>
-      <w:r>
-        <w:rPr>
-          <w:lang w:val="de-AT"/>
-        </w:rPr>
-        <w:t>NPCs: erscheinen, laufen über die Karte, Entwicklung von Eigenschaften der NPCs, NPCs nach jeder Welle stärker;</w:t>
-      </w:r>
-    </w:p>
-    <w:p>
-      <w:pPr>
-        <w:jc w:val="both"/>
-        <w:rPr>
-          <w:lang w:val="de-AT"/>
-        </w:rPr>
-      </w:pPr>
-      <w:r>
-        <w:rPr>
-          <w:lang w:val="de-AT"/>
-        </w:rPr>
-        <w:t>Tower-Menü, Tower per Drag und Drop ausgewählt und platziert werden, Tower sollen NPCs abschießen können, fusionierbar (mind. einmal), Tower verkaufbar</w:t>
-      </w:r>
-    </w:p>
-    <w:p>
-      <w:pPr>
-        <w:pStyle w:val="berschrift2"/>
-        <w:rPr>
-          <w:i/>
-          <w:lang w:val="de-AT"/>
-        </w:rPr>
-      </w:pPr>
-      <w:r>
-        <w:rPr>
-          <w:lang w:val="de-AT"/>
-        </w:rPr>
-        <w:t>2.6 Allgemeine Einschränkungen</w:t>
-      </w:r>
-    </w:p>
-    <w:p>
-      <w:pPr>
-        <w:jc w:val="both"/>
-        <w:rPr>
-          <w:lang w:val="de-AT"/>
-        </w:rPr>
-      </w:pPr>
-      <w:r>
-        <w:rPr>
-          <w:lang w:val="de-AT"/>
-        </w:rPr>
-        <w:t xml:space="preserve">Anpassung </w:t>
-      </w:r>
-      <w:r>
-        <w:rPr>
-          <w:lang w:val="de-AT"/>
-        </w:rPr>
-        <w:t>des externen Frameworks libGDX, API Level …, Entwicklungsumgebung Android Studio</w:t>
-      </w:r>
-    </w:p>
-    <w:p>
-      <w:pPr>
-        <w:pStyle w:val="berschrift2"/>
-        <w:rPr>
-          <w:i/>
-          <w:lang w:val="de-AT"/>
-        </w:rPr>
-      </w:pPr>
-      <w:r>
-        <w:rPr>
-          <w:lang w:val="de-AT"/>
-        </w:rPr>
-        <w:t>2.7 Vorgaben zu Hardware und Software</w:t>
-      </w:r>
-    </w:p>
-    <w:p>
-      <w:pPr>
-        <w:jc w:val="both"/>
-        <w:rPr>
-          <w:lang w:val="de-AT"/>
-        </w:rPr>
-      </w:pPr>
-      <w:r>
-        <w:rPr>
-          <w:lang w:val="de-AT"/>
-        </w:rPr>
-        <w:t>Hardware: Displaygröße?</w:t>
-      </w:r>
-    </w:p>
-    <w:p>
-      <w:pPr>
-        <w:jc w:val="both"/>
-        <w:rPr>
-          <w:lang w:val="de-AT"/>
-        </w:rPr>
-      </w:pPr>
-      <w:r>
-        <w:rPr>
-          <w:lang w:val="de-AT"/>
-        </w:rPr>
-        <w:t>Software: Android ab Version …, iOS ab Version …</w:t>
-      </w:r>
-    </w:p>
-    <w:p>
-      <w:pPr>
-        <w:pStyle w:val="berschrift2"/>
-        <w:rPr>
-          <w:i/>
-          <w:lang w:val="de-AT"/>
-        </w:rPr>
-      </w:pPr>
-      <w:r>
-        <w:rPr>
-          <w:lang w:val="de-AT"/>
-        </w:rPr>
-        <w:t>2.8 Benutzer des Produkts</w:t>
-      </w:r>
-    </w:p>
-    <w:p>
-      <w:pPr>
-        <w:jc w:val="both"/>
-        <w:rPr>
-          <w:lang w:val="de-AT"/>
-        </w:rPr>
-      </w:pPr>
-      <w:r>
-        <w:rPr>
-          <w:lang w:val="de-AT"/>
-        </w:rPr>
-        <w:t>von jedem nutzbar, der die APK bekommt</w:t>
-      </w:r>
-    </w:p>
-    <w:p>
-      <w:pPr>
-        <w:pStyle w:val="berschrift1"/>
-        <w:rPr>
-          <w:lang w:val="de-AT"/>
-        </w:rPr>
-      </w:pPr>
-      <w:r>
-        <w:rPr>
-          <w:lang w:val="de-AT"/>
-        </w:rPr>
-        <w:t>3 Detaillierte Beschreibung der geforderten Produktmerkmale</w:t>
-      </w:r>
-    </w:p>
-    <w:p>
-      <w:pPr>
-        <w:pStyle w:val="berschrift2"/>
-        <w:rPr>
-          <w:i/>
-          <w:lang w:val="de-AT"/>
-        </w:rPr>
-      </w:pPr>
-      <w:r>
-        <w:rPr>
-          <w:lang w:val="de-AT"/>
-        </w:rPr>
-        <w:t>3.1 Lieferumfang</w:t>
-      </w:r>
-    </w:p>
-    <w:p>
-      <w:pPr>
-        <w:rPr>
-          <w:lang w:val="de-AT"/>
-        </w:rPr>
-      </w:pPr>
-      <w:r>
-        <w:rPr>
-          <w:lang w:val="de-AT"/>
-        </w:rPr>
-        <w:t>ausführbare Datei</w:t>
-      </w:r>
-    </w:p>
-    <w:p>
-      <w:pPr>
-        <w:pStyle w:val="berschrift2"/>
-        <w:rPr>
-          <w:i/>
-          <w:lang w:val="de-AT"/>
-        </w:rPr>
-      </w:pPr>
-      <w:r>
-        <w:rPr>
-          <w:lang w:val="de-AT"/>
-        </w:rPr>
-        <w:t>3.2 Abläufe (Szenarien) von Interaktionen mit der Umgebung</w:t>
-      </w:r>
-    </w:p>
-    <w:p>
-      <w:pPr>
-        <w:pStyle w:val="berschrift3"/>
-        <w:rPr>
-          <w:lang w:val="de-AT"/>
-        </w:rPr>
-      </w:pPr>
-      <w:r>
-        <w:rPr>
-          <w:lang w:val="de-AT"/>
-        </w:rPr>
-        <w:t>3.2.1 Bauphase</w:t>
-      </w:r>
-    </w:p>
-    <w:p>
-      <w:pPr>
-        <w:rPr>
-          <w:lang w:val="de-AT"/>
-        </w:rPr>
-      </w:pPr>
-    </w:p>
-    <w:p>
-      <w:pPr>
-        <w:pStyle w:val="berschrift3"/>
-        <w:rPr>
-          <w:lang w:val="de-AT"/>
-        </w:rPr>
-      </w:pPr>
-      <w:r>
-        <w:rPr>
-          <w:lang w:val="de-AT"/>
-        </w:rPr>
-        <w:t>3.2.2 Kampfphase</w:t>
-      </w:r>
-    </w:p>
-    <w:p>
-      <w:pPr>
-        <w:rPr>
-          <w:lang w:val="de-AT"/>
-        </w:rPr>
-      </w:pPr>
-    </w:p>
-    <w:p>
-      <w:pPr>
-        <w:pStyle w:val="berschrift2"/>
-        <w:rPr>
-          <w:i/>
-          <w:lang w:val="de-AT"/>
-        </w:rPr>
-      </w:pPr>
-      <w:r>
-        <w:rPr>
-          <w:lang w:val="de-AT"/>
-        </w:rPr>
-        <w:t>3.3 Ziele des Benutzers</w:t>
-      </w:r>
-    </w:p>
-    <w:p>
-      <w:pPr>
-        <w:rPr>
-          <w:lang w:val="de-AT"/>
-        </w:rPr>
-      </w:pPr>
-      <w:r>
-        <w:rPr>
-          <w:lang w:val="de-AT"/>
-        </w:rPr>
-        <w:t>Beschreiben aller Ziele, die der Benutzer durch die Szenarien erreichen kann.</w:t>
-      </w:r>
-    </w:p>
-    <w:p>
-      <w:pPr>
-        <w:pStyle w:val="berschrift2"/>
-        <w:rPr>
-          <w:i/>
-          <w:lang w:val="de-AT"/>
-        </w:rPr>
-      </w:pPr>
-      <w:r>
-        <w:rPr>
-          <w:lang w:val="de-AT"/>
-        </w:rPr>
-        <w:t>3.4 Geforderte Funktionen des Produkts</w:t>
-      </w:r>
-    </w:p>
-    <w:p>
-      <w:pPr>
-        <w:pStyle w:val="berschrift3"/>
-        <w:rPr>
-          <w:b/>
-          <w:lang w:val="de-AT"/>
-        </w:rPr>
-      </w:pPr>
-      <w:r>
-        <w:rPr>
-          <w:lang w:val="de-AT"/>
-        </w:rPr>
-        <w:t xml:space="preserve">3.4.1 </w:t>
-      </w:r>
-      <w:r>
-        <w:rPr>
-          <w:lang w:val="de-AT"/>
-        </w:rPr>
-        <w:t>Starten der App</w:t>
-      </w:r>
-    </w:p>
-    <w:p>
-      <w:pPr>
-        <w:pStyle w:val="berschrift4"/>
-        <w:rPr>
-          <w:lang w:val="de-AT"/>
-        </w:rPr>
-      </w:pPr>
-      <w:r>
-        <w:rPr>
-          <w:lang w:val="de-AT"/>
-        </w:rPr>
-        <w:t xml:space="preserve">3.4.1.1 </w:t>
-      </w:r>
-      <w:r>
-        <w:rPr>
-          <w:lang w:val="de-AT"/>
-        </w:rPr>
-        <w:t>Wirkungsweise</w:t>
-      </w:r>
-    </w:p>
-    <w:p>
-      <w:pPr>
-        <w:rPr>
-          <w:lang w:val="de-AT"/>
-        </w:rPr>
-      </w:pPr>
-      <w:r>
-        <w:rPr>
-          <w:lang w:val="de-AT"/>
-        </w:rPr>
-        <w:t xml:space="preserve">Startet die App </w:t>
-      </w:r>
-      <w:r>
-        <w:rPr>
-          <w:rFonts w:ascii="Segoe UI Emoji" w:eastAsia="Segoe UI Emoji" w:hAnsi="Segoe UI Emoji" w:cs="Segoe UI Emoji"/>
-          <w:lang w:val="de-AT"/>
-        </w:rPr>
-        <w:t>😉</w:t>
-      </w:r>
-    </w:p>
-    <w:p>
-      <w:pPr>
-        <w:pStyle w:val="berschrift4"/>
-        <w:rPr>
-          <w:lang w:val="de-AT"/>
-        </w:rPr>
-      </w:pPr>
-      <w:r>
-        <w:rPr>
-          <w:lang w:val="de-AT"/>
-        </w:rPr>
-        <w:t xml:space="preserve">3.4.1.2 </w:t>
-      </w:r>
-      <w:r>
-        <w:rPr>
-          <w:lang w:val="de-AT"/>
-        </w:rPr>
-        <w:t>Abhängigkeiten / Randbedingungen</w:t>
-      </w:r>
-    </w:p>
-    <w:p>
-      <w:pPr>
-        <w:jc w:val="both"/>
-        <w:rPr>
-          <w:lang w:val="de-AT"/>
-        </w:rPr>
-      </w:pPr>
-      <w:r>
-        <w:rPr>
-          <w:lang w:val="de-AT"/>
-        </w:rPr>
-        <w:t>App muss installiert sein</w:t>
-      </w:r>
-    </w:p>
-    <w:p>
-      <w:pPr>
-        <w:pStyle w:val="berschrift3"/>
-        <w:rPr>
-          <w:lang w:val="de-AT"/>
-        </w:rPr>
-      </w:pPr>
-      <w:r>
-        <w:rPr>
-          <w:lang w:val="de-AT"/>
-        </w:rPr>
-        <w:lastRenderedPageBreak/>
-        <w:t xml:space="preserve">3.4.2 </w:t>
-      </w:r>
-      <w:r>
-        <w:rPr>
-          <w:lang w:val="de-AT"/>
-        </w:rPr>
-        <w:t>Startmenü anzeigen</w:t>
-      </w:r>
-    </w:p>
-    <w:p>
-      <w:pPr>
-        <w:pStyle w:val="berschrift4"/>
-        <w:rPr>
-          <w:lang w:val="de-AT"/>
-        </w:rPr>
-      </w:pPr>
-      <w:r>
-        <w:rPr>
-          <w:lang w:val="de-AT"/>
-        </w:rPr>
-        <w:t>3.4.2.1 Wirkungsweise</w:t>
-      </w:r>
-    </w:p>
-    <w:p>
-      <w:pPr>
-        <w:rPr>
-          <w:lang w:val="de-AT"/>
-        </w:rPr>
-      </w:pPr>
-      <w:r>
-        <w:rPr>
-          <w:lang w:val="de-AT"/>
-        </w:rPr>
-        <w:t>Startmenü wird angezeigt, es gibt einen Button zum Starten einer Runde und der aktuelle Highscore wird angezeigt</w:t>
-      </w:r>
-    </w:p>
-    <w:p>
-      <w:pPr>
-        <w:pStyle w:val="berschrift4"/>
-        <w:rPr>
-          <w:lang w:val="de-AT"/>
-        </w:rPr>
-      </w:pPr>
-      <w:r>
-        <w:rPr>
-          <w:lang w:val="de-AT"/>
-        </w:rPr>
-        <w:t>3.4.2.2 Abhängigkeiten / Randbedingungen</w:t>
-      </w:r>
-    </w:p>
-    <w:p>
-      <w:pPr>
-        <w:jc w:val="both"/>
-        <w:rPr>
-          <w:lang w:val="de-AT"/>
-        </w:rPr>
-      </w:pPr>
-      <w:r>
-        <w:rPr>
-          <w:lang w:val="de-AT"/>
-        </w:rPr>
-        <w:t xml:space="preserve">Highscore: </w:t>
-      </w:r>
-      <w:r>
-        <w:rPr>
-          <w:lang w:val="de-AT"/>
-        </w:rPr>
-        <w:t>es wurde bereits einmal gespielt</w:t>
-      </w:r>
-    </w:p>
-    <w:p>
-      <w:pPr>
-        <w:pStyle w:val="berschrift3"/>
-        <w:rPr>
-          <w:lang w:val="de-AT"/>
-        </w:rPr>
-      </w:pPr>
-      <w:r>
-        <w:rPr>
-          <w:lang w:val="de-AT"/>
-        </w:rPr>
-        <w:t>3.4.3 Tower auswählen</w:t>
-      </w:r>
-    </w:p>
-    <w:p>
-      <w:pPr>
-        <w:pStyle w:val="berschrift4"/>
-        <w:rPr>
-          <w:lang w:val="de-AT"/>
-        </w:rPr>
-      </w:pPr>
-      <w:r>
-        <w:rPr>
-          <w:lang w:val="de-AT"/>
-        </w:rPr>
-        <w:t>3.4.3.1 Wirkungsweise</w:t>
-      </w:r>
-    </w:p>
-    <w:p>
-      <w:pPr>
-        <w:rPr>
-          <w:lang w:val="de-AT"/>
-        </w:rPr>
-      </w:pPr>
-      <w:r>
-        <w:rPr>
-          <w:lang w:val="de-AT"/>
-        </w:rPr>
-        <w:t>Tower können von der Menüleiste ausgewählt werden.</w:t>
-      </w:r>
-    </w:p>
-    <w:p>
-      <w:pPr>
-        <w:pStyle w:val="berschrift4"/>
-        <w:rPr>
-          <w:lang w:val="de-AT"/>
-        </w:rPr>
-      </w:pPr>
-      <w:r>
-        <w:rPr>
-          <w:lang w:val="de-AT"/>
-        </w:rPr>
-        <w:t>3.4.3.2 Abhängigkeiten / Randbedingungen</w:t>
-      </w:r>
-    </w:p>
-    <w:p>
-      <w:pPr>
-        <w:rPr>
-          <w:lang w:val="de-AT"/>
-        </w:rPr>
-      </w:pPr>
-      <w:r>
-        <w:rPr>
-          <w:lang w:val="de-AT"/>
-        </w:rPr>
-        <w:t>Zum Auswählen eines Towers muss genügend Gold vorhanden sein.</w:t>
-      </w:r>
-    </w:p>
-    <w:p>
-      <w:pPr>
-        <w:pStyle w:val="berschrift3"/>
-        <w:rPr>
-          <w:lang w:val="de-AT"/>
-        </w:rPr>
-      </w:pPr>
-      <w:r>
-        <w:rPr>
-          <w:lang w:val="de-AT"/>
-        </w:rPr>
-        <w:t>3.4.4 Tower platzieren</w:t>
-      </w:r>
-    </w:p>
-    <w:p>
-      <w:pPr>
-        <w:pStyle w:val="berschrift4"/>
-        <w:rPr>
-          <w:lang w:val="de-AT"/>
-        </w:rPr>
-      </w:pPr>
-      <w:r>
-        <w:rPr>
-          <w:lang w:val="de-AT"/>
-        </w:rPr>
-        <w:t>3.4.4.1 Wirkungsweise</w:t>
-      </w:r>
-    </w:p>
-    <w:p>
-      <w:pPr>
-        <w:rPr>
-          <w:lang w:val="de-AT"/>
-        </w:rPr>
-      </w:pPr>
-      <w:r>
-        <w:rPr>
-          <w:lang w:val="de-AT"/>
-        </w:rPr>
-        <w:t>Der Tower wird auf einer verfügbaren Fläche auf der Karte positioniert.</w:t>
-      </w:r>
-    </w:p>
-    <w:p>
-      <w:pPr>
-        <w:pStyle w:val="berschrift4"/>
-        <w:rPr>
-          <w:lang w:val="de-AT"/>
-        </w:rPr>
-      </w:pPr>
-      <w:r>
-        <w:rPr>
-          <w:lang w:val="de-AT"/>
-        </w:rPr>
-        <w:t>3.4.4.2 Abhängigkeiten / Randbedingungen</w:t>
-      </w:r>
-    </w:p>
-    <w:p>
-      <w:pPr>
-        <w:rPr>
-          <w:lang w:val="de-AT"/>
-        </w:rPr>
-      </w:pPr>
-      <w:r>
-        <w:rPr>
-          <w:lang w:val="de-AT"/>
-        </w:rPr>
-        <w:t>Die Fläche darf nicht auf der Route liegen und darf nicht bereits besetzt sein.</w:t>
-      </w:r>
-    </w:p>
-    <w:p>
-      <w:pPr>
-        <w:pStyle w:val="berschrift3"/>
-        <w:rPr>
-          <w:lang w:val="de-AT"/>
-        </w:rPr>
-      </w:pPr>
-      <w:r>
-        <w:rPr>
-          <w:lang w:val="de-AT"/>
-        </w:rPr>
-        <w:t xml:space="preserve">3.4.5 Tower </w:t>
-      </w:r>
-      <w:r>
-        <w:rPr>
-          <w:lang w:val="de-AT"/>
-        </w:rPr>
-        <w:t>fusionieren</w:t>
-      </w:r>
-    </w:p>
-    <w:p>
-      <w:pPr>
-        <w:pStyle w:val="berschrift4"/>
-        <w:rPr>
-          <w:lang w:val="de-AT"/>
-        </w:rPr>
-      </w:pPr>
-      <w:r>
-        <w:rPr>
-          <w:lang w:val="de-AT"/>
-        </w:rPr>
-        <w:t>3.4.5.1 Wirkungsweise</w:t>
-      </w:r>
-    </w:p>
-    <w:p>
-      <w:pPr>
-        <w:rPr>
-          <w:lang w:val="de-AT"/>
-        </w:rPr>
-      </w:pPr>
-      <w:r>
-        <w:rPr>
-          <w:lang w:val="de-AT"/>
-        </w:rPr>
-        <w:t>Durch Drag and Drop eines Towers auf einen anderen Tower können diese fusioniert werden.</w:t>
-      </w:r>
-    </w:p>
-    <w:p>
-      <w:pPr>
-        <w:pStyle w:val="berschrift4"/>
-        <w:rPr>
-          <w:lang w:val="de-AT"/>
-        </w:rPr>
-      </w:pPr>
-      <w:r>
-        <w:rPr>
-          <w:lang w:val="de-AT"/>
-        </w:rPr>
-        <w:t>3.4.5.2 Abhängigkeiten / Randbedingungen</w:t>
-      </w:r>
-    </w:p>
-    <w:p>
-      <w:pPr>
-        <w:rPr>
-          <w:lang w:val="de-AT"/>
-        </w:rPr>
-      </w:pPr>
-      <w:r>
-        <w:rPr>
-          <w:lang w:val="de-AT"/>
-        </w:rPr>
-        <w:t>Man benötigt genügend Gold, die Tower müssen von unterschiedlichen Elementen sein.</w:t>
-      </w:r>
-    </w:p>
-    <w:p>
-      <w:pPr>
-        <w:pStyle w:val="berschrift3"/>
-        <w:rPr>
-          <w:lang w:val="de-AT"/>
-        </w:rPr>
-      </w:pPr>
-      <w:r>
-        <w:rPr>
-          <w:lang w:val="de-AT"/>
-        </w:rPr>
-        <w:t>3.4.6 Tower schießen</w:t>
-      </w:r>
-    </w:p>
-    <w:p>
-      <w:pPr>
-        <w:pStyle w:val="berschrift4"/>
-        <w:rPr>
-          <w:lang w:val="de-AT"/>
-        </w:rPr>
-      </w:pPr>
-      <w:r>
-        <w:rPr>
-          <w:lang w:val="de-AT"/>
-        </w:rPr>
-        <w:t>3.4.6.1 Wirkungsweise</w:t>
-      </w:r>
-    </w:p>
-    <w:p>
-      <w:pPr>
-        <w:rPr>
-          <w:lang w:val="de-AT"/>
-        </w:rPr>
-      </w:pPr>
-      <w:r>
-        <w:rPr>
-          <w:lang w:val="de-AT"/>
-        </w:rPr>
-        <w:t>Tower schießen auf die NPCs, die in Reichweite liegen</w:t>
-      </w:r>
-    </w:p>
-    <w:p>
-      <w:pPr>
-        <w:pStyle w:val="berschrift4"/>
-        <w:rPr>
-          <w:lang w:val="de-AT"/>
-        </w:rPr>
-      </w:pPr>
-      <w:r>
-        <w:rPr>
-          <w:lang w:val="de-AT"/>
-        </w:rPr>
-        <w:t>3.4.6.2 Abhängigkeiten / Randbedingungen</w:t>
-      </w:r>
-    </w:p>
-    <w:p>
-      <w:pPr>
-        <w:rPr>
-          <w:lang w:val="de-AT"/>
-        </w:rPr>
-      </w:pPr>
-      <w:r>
-        <w:rPr>
-          <w:lang w:val="de-AT"/>
-        </w:rPr>
-        <w:t>Tower schießt erst dann, wenn ein NPC in den Radius kommt</w:t>
-      </w:r>
-    </w:p>
-    <w:p>
-      <w:pPr>
-        <w:pStyle w:val="berschrift3"/>
-        <w:rPr>
-          <w:lang w:val="de-AT"/>
-        </w:rPr>
-      </w:pPr>
-      <w:r>
-        <w:rPr>
-          <w:lang w:val="de-AT"/>
-        </w:rPr>
-        <w:t>3.4.7 Tower verkaufen</w:t>
-      </w:r>
-    </w:p>
-    <w:p>
-      <w:pPr>
-        <w:pStyle w:val="berschrift4"/>
-        <w:rPr>
-          <w:lang w:val="de-AT"/>
-        </w:rPr>
-      </w:pPr>
-      <w:r>
-        <w:rPr>
-          <w:lang w:val="de-AT"/>
-        </w:rPr>
-        <w:t>3.4.7.1 Wirkungsweise</w:t>
-      </w:r>
-    </w:p>
-    <w:p>
-      <w:pPr>
-        <w:rPr>
-          <w:lang w:val="de-AT"/>
-        </w:rPr>
-      </w:pPr>
-      <w:r>
-        <w:rPr>
-          <w:lang w:val="de-AT"/>
-        </w:rPr>
-        <w:t>Tower wird von Spielfeld gelöscht, man bekommt einen Teil des Goldes wieder, welches man für den Tower ausgegeben hat.</w:t>
-      </w:r>
-    </w:p>
-    <w:p>
-      <w:pPr>
-        <w:pStyle w:val="berschrift4"/>
-        <w:rPr>
-          <w:lang w:val="de-AT"/>
-        </w:rPr>
-      </w:pPr>
-      <w:r>
-        <w:rPr>
-          <w:lang w:val="de-AT"/>
-        </w:rPr>
-        <w:t>3.4.7.2 Abhängigkeiten / Randbedingungen</w:t>
-      </w:r>
-    </w:p>
-    <w:p>
-      <w:pPr>
-        <w:rPr>
-          <w:lang w:val="de-AT"/>
-        </w:rPr>
-      </w:pPr>
-      <w:r>
-        <w:rPr>
-          <w:lang w:val="de-AT"/>
-        </w:rPr>
-        <w:t>Tower muss gekauft und platziert werden</w:t>
-      </w:r>
-    </w:p>
-    <w:p>
-      <w:pPr>
-        <w:pStyle w:val="berschrift3"/>
-        <w:rPr>
-          <w:lang w:val="de-AT"/>
-        </w:rPr>
-      </w:pPr>
-      <w:r>
-        <w:rPr>
-          <w:lang w:val="de-AT"/>
-        </w:rPr>
-        <w:lastRenderedPageBreak/>
-        <w:t>3.4.8 NPCs</w:t>
-      </w:r>
-    </w:p>
-    <w:p>
-      <w:pPr>
-        <w:pStyle w:val="berschrift4"/>
-        <w:rPr>
-          <w:lang w:val="de-AT"/>
-        </w:rPr>
-      </w:pPr>
-      <w:r>
-        <w:rPr>
-          <w:lang w:val="de-AT"/>
-        </w:rPr>
-        <w:t>3.4.8.1 Wirkungsweise</w:t>
-      </w:r>
-    </w:p>
-    <w:p>
-      <w:pPr>
-        <w:rPr>
-          <w:lang w:val="de-AT"/>
-        </w:rPr>
-      </w:pPr>
-      <w:r>
-        <w:rPr>
-          <w:lang w:val="de-AT"/>
-        </w:rPr>
-        <w:t>NPCs sind Gegner, die gruppenweise auf der Karte erscheinen</w:t>
-      </w:r>
-      <w:r>
-        <w:rPr>
-          <w:lang w:val="de-AT"/>
-        </w:rPr>
-        <w:t xml:space="preserve"> und von A nach B laufen, die NPCs haben gewisse LPs die weniger werden, wenn sie von den Türmen abgeschossen werden. Besiegt man einen NPC, bekommt man dafür Gold, erreicht ein NPC das Ziel lebend, verliert der Spieler ein Leben. Außerdem werden NPCs von Runde zu Runde stärker.</w:t>
-      </w:r>
-    </w:p>
-    <w:p>
-      <w:pPr>
-        <w:pStyle w:val="berschrift4"/>
-        <w:rPr>
-          <w:lang w:val="de-AT"/>
-        </w:rPr>
-      </w:pPr>
-      <w:r>
-        <w:rPr>
-          <w:lang w:val="de-AT"/>
-        </w:rPr>
-        <w:t>3.4.8.2 Abhängigkeiten / Randbedingungen</w:t>
-      </w:r>
-    </w:p>
-    <w:p>
-      <w:pPr>
-        <w:rPr>
-          <w:lang w:val="de-AT"/>
-        </w:rPr>
-      </w:pPr>
-      <w:r>
-        <w:rPr>
-          <w:lang w:val="de-AT"/>
-        </w:rPr>
-        <w:t>Spiel wird gestartet</w:t>
-      </w:r>
-      <w:r>
-        <w:rPr>
-          <w:lang w:val="de-AT"/>
-        </w:rPr>
-        <w:t>, Bauzeit abgeschlossen</w:t>
-      </w:r>
-    </w:p>
-    <w:p>
-      <w:pPr>
-        <w:pStyle w:val="berschrift3"/>
-        <w:rPr>
-          <w:lang w:val="de-AT"/>
-        </w:rPr>
-      </w:pPr>
-      <w:r>
-        <w:rPr>
-          <w:lang w:val="de-AT"/>
-        </w:rPr>
-        <w:t xml:space="preserve">3.4.9 </w:t>
-      </w:r>
-      <w:r>
-        <w:rPr>
-          <w:lang w:val="de-AT"/>
-        </w:rPr>
-        <w:t>Gold</w:t>
-      </w:r>
-    </w:p>
-    <w:p>
-      <w:pPr>
-        <w:pStyle w:val="berschrift4"/>
-        <w:rPr>
-          <w:lang w:val="de-AT"/>
-        </w:rPr>
-      </w:pPr>
-      <w:r>
-        <w:rPr>
-          <w:lang w:val="de-AT"/>
-        </w:rPr>
-        <w:t>3.4.9.1 Wirkungsweise</w:t>
-      </w:r>
-    </w:p>
-    <w:p>
-      <w:pPr>
-        <w:rPr>
-          <w:lang w:val="de-AT"/>
-        </w:rPr>
-      </w:pPr>
-      <w:r>
-        <w:rPr>
-          <w:lang w:val="de-AT"/>
-        </w:rPr>
-        <w:t xml:space="preserve">Man bekommt bei Beginn </w:t>
-      </w:r>
-      <w:r>
-        <w:rPr>
-          <w:lang w:val="de-AT"/>
-        </w:rPr>
-        <w:t>der Bauphase und nach Eliminierung eines NPCs … Gold</w:t>
-      </w:r>
-      <w:r>
-        <w:rPr>
-          <w:lang w:val="de-AT"/>
-        </w:rPr>
-        <w:t>, dieses kann für Türme und deren Fusionierung ausgegeben werden.</w:t>
-      </w:r>
-      <w:r>
-        <w:rPr>
-          <w:lang w:val="de-AT"/>
-        </w:rPr>
-        <w:t xml:space="preserve"> </w:t>
-      </w:r>
-    </w:p>
-    <w:p>
-      <w:pPr>
-        <w:pStyle w:val="berschrift4"/>
-        <w:rPr>
-          <w:lang w:val="de-AT"/>
-        </w:rPr>
-      </w:pPr>
-      <w:r>
-        <w:rPr>
-          <w:lang w:val="de-AT"/>
-        </w:rPr>
-        <w:t>3.4.9.2 Abhängigkeiten / Randbedingungen</w:t>
-      </w:r>
-    </w:p>
-    <w:p>
-      <w:pPr>
-        <w:pStyle w:val="berschrift3"/>
-        <w:rPr>
-          <w:lang w:val="de-AT"/>
-        </w:rPr>
-      </w:pPr>
-      <w:r>
-        <w:rPr>
-          <w:lang w:val="de-AT"/>
-        </w:rPr>
-        <w:t>3.4.10 Bauphase Beginn</w:t>
-      </w:r>
-    </w:p>
-    <w:p>
-      <w:pPr>
-        <w:pStyle w:val="berschrift4"/>
-        <w:rPr>
-          <w:lang w:val="de-AT"/>
-        </w:rPr>
-      </w:pPr>
-      <w:r>
-        <w:rPr>
-          <w:lang w:val="de-AT"/>
-        </w:rPr>
-        <w:t>3.4.</w:t>
-      </w:r>
-      <w:r>
-        <w:rPr>
-          <w:lang w:val="de-AT"/>
-        </w:rPr>
-        <w:t>10</w:t>
-      </w:r>
-      <w:r>
-        <w:rPr>
-          <w:lang w:val="de-AT"/>
-        </w:rPr>
-        <w:t>.1 Wirkungsweise</w:t>
-      </w:r>
-    </w:p>
-    <w:p>
-      <w:pPr>
-        <w:rPr>
-          <w:lang w:val="de-AT"/>
-        </w:rPr>
-      </w:pPr>
-      <w:r>
-        <w:rPr>
-          <w:lang w:val="de-AT"/>
-        </w:rPr>
-        <w:t>Beginn der Bauphase</w:t>
-      </w:r>
-    </w:p>
-    <w:p>
-      <w:pPr>
-        <w:pStyle w:val="berschrift4"/>
-        <w:rPr>
-          <w:lang w:val="de-AT"/>
-        </w:rPr>
-      </w:pPr>
-      <w:r>
-        <w:rPr>
-          <w:lang w:val="de-AT"/>
-        </w:rPr>
-        <w:t>3.4.</w:t>
-      </w:r>
-      <w:r>
-        <w:rPr>
-          <w:lang w:val="de-AT"/>
-        </w:rPr>
-        <w:t>10</w:t>
-      </w:r>
-      <w:r>
-        <w:rPr>
-          <w:lang w:val="de-AT"/>
-        </w:rPr>
-        <w:t>.2 Abhängigkeiten / Randbedingungen</w:t>
-      </w:r>
-    </w:p>
-    <w:p>
-      <w:pPr>
-        <w:rPr>
-          <w:lang w:val="de-AT"/>
-        </w:rPr>
-      </w:pPr>
-      <w:r>
-        <w:rPr>
-          <w:lang w:val="de-AT"/>
-        </w:rPr>
-        <w:t>Spiel wurde gestartet</w:t>
-      </w:r>
-    </w:p>
-    <w:p>
-      <w:pPr>
-        <w:pStyle w:val="berschrift3"/>
-        <w:rPr>
-          <w:lang w:val="de-AT"/>
-        </w:rPr>
-      </w:pPr>
-      <w:r>
-        <w:rPr>
-          <w:lang w:val="de-AT"/>
-        </w:rPr>
-        <w:t>3.4.</w:t>
-      </w:r>
-      <w:r>
-        <w:rPr>
-          <w:lang w:val="de-AT"/>
-        </w:rPr>
-        <w:t>11</w:t>
-      </w:r>
-      <w:r>
-        <w:rPr>
-          <w:lang w:val="de-AT"/>
-        </w:rPr>
-        <w:t xml:space="preserve"> Bauphase Abschluss</w:t>
-      </w:r>
-    </w:p>
-    <w:p>
-      <w:pPr>
-        <w:pStyle w:val="berschrift4"/>
-        <w:rPr>
-          <w:lang w:val="de-AT"/>
-        </w:rPr>
-      </w:pPr>
-      <w:r>
-        <w:rPr>
-          <w:lang w:val="de-AT"/>
-        </w:rPr>
-        <w:t>3.4.</w:t>
-      </w:r>
-      <w:r>
-        <w:rPr>
-          <w:lang w:val="de-AT"/>
-        </w:rPr>
-        <w:t>11</w:t>
-      </w:r>
-      <w:r>
-        <w:rPr>
-          <w:lang w:val="de-AT"/>
-        </w:rPr>
-        <w:t>.1 Wirkungsweise</w:t>
-      </w:r>
-    </w:p>
-    <w:p>
-      <w:pPr>
-        <w:rPr>
-          <w:lang w:val="de-AT"/>
-        </w:rPr>
-      </w:pPr>
-      <w:r>
-        <w:rPr>
-          <w:lang w:val="de-AT"/>
-        </w:rPr>
-        <w:t>Ende der Bauphase</w:t>
-      </w:r>
-    </w:p>
-    <w:p>
-      <w:pPr>
-        <w:pStyle w:val="berschrift4"/>
-        <w:rPr>
-          <w:lang w:val="de-AT"/>
-        </w:rPr>
-      </w:pPr>
-      <w:r>
-        <w:rPr>
-          <w:lang w:val="de-AT"/>
-        </w:rPr>
-        <w:t>3.4.</w:t>
-      </w:r>
-      <w:r>
-        <w:rPr>
-          <w:lang w:val="de-AT"/>
-        </w:rPr>
-        <w:t>11</w:t>
-      </w:r>
-      <w:r>
-        <w:rPr>
-          <w:lang w:val="de-AT"/>
-        </w:rPr>
-        <w:t>.2 Abhängigkeiten / Randbedingungen</w:t>
-      </w:r>
-    </w:p>
-    <w:p>
-      <w:pPr>
-        <w:rPr>
-          <w:lang w:val="de-AT"/>
-        </w:rPr>
-      </w:pPr>
-      <w:r>
-        <w:rPr>
-          <w:lang w:val="de-AT"/>
-        </w:rPr>
-        <w:t>Zeit der Bauphase ist zu Ende.</w:t>
-      </w:r>
-    </w:p>
-    <w:p>
-      <w:pPr>
-        <w:pStyle w:val="berschrift3"/>
-        <w:rPr>
-          <w:lang w:val="de-AT"/>
-        </w:rPr>
-      </w:pPr>
-      <w:r>
-        <w:rPr>
-          <w:lang w:val="de-AT"/>
-        </w:rPr>
-        <w:t>3.4.</w:t>
-      </w:r>
-      <w:r>
-        <w:rPr>
-          <w:lang w:val="de-AT"/>
-        </w:rPr>
-        <w:t>12</w:t>
-      </w:r>
-      <w:r>
-        <w:rPr>
-          <w:lang w:val="de-AT"/>
-        </w:rPr>
-        <w:t xml:space="preserve"> Kampfphase Beginn</w:t>
-      </w:r>
-    </w:p>
-    <w:p>
-      <w:pPr>
-        <w:pStyle w:val="berschrift4"/>
-        <w:rPr>
-          <w:lang w:val="de-AT"/>
-        </w:rPr>
-      </w:pPr>
-      <w:r>
-        <w:rPr>
-          <w:lang w:val="de-AT"/>
-        </w:rPr>
-        <w:t>3.4.</w:t>
-      </w:r>
-      <w:r>
-        <w:rPr>
-          <w:lang w:val="de-AT"/>
-        </w:rPr>
-        <w:t>12</w:t>
-      </w:r>
-      <w:r>
-        <w:rPr>
-          <w:lang w:val="de-AT"/>
-        </w:rPr>
-        <w:t>.1 Wirkungsweise</w:t>
-      </w:r>
-    </w:p>
-    <w:p>
-      <w:pPr>
-        <w:rPr>
-          <w:lang w:val="de-AT"/>
-        </w:rPr>
-      </w:pPr>
-      <w:r>
-        <w:rPr>
-          <w:lang w:val="de-AT"/>
-        </w:rPr>
-        <w:t>Beginn der Kampfphase</w:t>
-      </w:r>
-    </w:p>
-    <w:p>
-      <w:pPr>
-        <w:pStyle w:val="berschrift4"/>
-        <w:rPr>
-          <w:lang w:val="de-AT"/>
-        </w:rPr>
-      </w:pPr>
-      <w:r>
-        <w:rPr>
-          <w:lang w:val="de-AT"/>
-        </w:rPr>
-        <w:t>3.4.</w:t>
-      </w:r>
-      <w:r>
-        <w:rPr>
-          <w:lang w:val="de-AT"/>
-        </w:rPr>
-        <w:t>12</w:t>
-      </w:r>
-      <w:r>
-        <w:rPr>
-          <w:lang w:val="de-AT"/>
-        </w:rPr>
-        <w:t>.2 Abhängigkeiten / Randbedingungen</w:t>
-      </w:r>
-    </w:p>
-    <w:p>
-      <w:pPr>
-        <w:rPr>
-          <w:lang w:val="de-AT"/>
-        </w:rPr>
-      </w:pPr>
-      <w:r>
-        <w:rPr>
-          <w:lang w:val="de-AT"/>
-        </w:rPr>
-        <w:t>Zeit der Bauphase ist zu Ende</w:t>
-      </w:r>
-    </w:p>
-    <w:p>
-      <w:pPr>
-        <w:pStyle w:val="berschrift3"/>
-        <w:rPr>
-          <w:lang w:val="de-AT"/>
-        </w:rPr>
-      </w:pPr>
-      <w:r>
-        <w:rPr>
-          <w:lang w:val="de-AT"/>
-        </w:rPr>
-        <w:t>3.4.</w:t>
-      </w:r>
-      <w:r>
-        <w:rPr>
-          <w:lang w:val="de-AT"/>
-        </w:rPr>
-        <w:t>13</w:t>
-      </w:r>
-      <w:r>
-        <w:rPr>
-          <w:lang w:val="de-AT"/>
-        </w:rPr>
-        <w:t xml:space="preserve"> Kampfphase Abschluss</w:t>
-      </w:r>
-    </w:p>
-    <w:p>
-      <w:pPr>
-        <w:pStyle w:val="berschrift4"/>
-        <w:rPr>
-          <w:lang w:val="de-AT"/>
-        </w:rPr>
-      </w:pPr>
-      <w:r>
-        <w:rPr>
-          <w:lang w:val="de-AT"/>
-        </w:rPr>
-        <w:t>3.4.</w:t>
-      </w:r>
-      <w:r>
-        <w:rPr>
-          <w:lang w:val="de-AT"/>
-        </w:rPr>
-        <w:t>13</w:t>
-      </w:r>
-      <w:r>
-        <w:rPr>
-          <w:lang w:val="de-AT"/>
-        </w:rPr>
-        <w:t>.1 Wirkungsweise</w:t>
-      </w:r>
-    </w:p>
-    <w:p>
-      <w:pPr>
-        <w:rPr>
-          <w:lang w:val="de-AT"/>
-        </w:rPr>
-      </w:pPr>
-      <w:r>
-        <w:rPr>
-          <w:lang w:val="de-AT"/>
-        </w:rPr>
-        <w:t>NPCs sind Gegner, die gruppenweise auf der Karte erscheinen und von A nach B laufen, die NPCs haben gewisse LPs die weniger werden, wenn sie von den Türmen abgeschossen werden. Besiegt man einen NPC, bekommt man dafür Gold, erreicht ein NPC das Ziel lebend, verliert der Spieler ein Leben. Außerdem werden NPCs von Runde zu Runde stärker.</w:t>
-      </w:r>
-    </w:p>
-    <w:p>
-      <w:pPr>
-        <w:pStyle w:val="berschrift4"/>
-        <w:rPr>
-          <w:lang w:val="de-AT"/>
-        </w:rPr>
-      </w:pPr>
-      <w:r>
-        <w:rPr>
-          <w:lang w:val="de-AT"/>
-        </w:rPr>
-        <w:lastRenderedPageBreak/>
-        <w:t>3.4.</w:t>
-      </w:r>
-      <w:r>
-        <w:rPr>
-          <w:lang w:val="de-AT"/>
-        </w:rPr>
-        <w:t>13</w:t>
-      </w:r>
-      <w:r>
-        <w:rPr>
-          <w:lang w:val="de-AT"/>
-        </w:rPr>
-        <w:t>.2 Abhängigkeiten / Randbedingungen</w:t>
-      </w:r>
-    </w:p>
-    <w:p>
-      <w:pPr>
-        <w:rPr>
-          <w:lang w:val="de-AT"/>
-        </w:rPr>
-      </w:pPr>
-      <w:r>
-        <w:rPr>
-          <w:lang w:val="de-AT"/>
-        </w:rPr>
-        <w:t>Spiel wird gestartet, Bauzeit abgeschlossen</w:t>
-      </w:r>
-    </w:p>
-    <w:p>
-      <w:pPr>
-        <w:pStyle w:val="berschrift3"/>
-        <w:rPr>
-          <w:lang w:val="de-AT"/>
-        </w:rPr>
-      </w:pPr>
-      <w:r>
-        <w:rPr>
-          <w:lang w:val="de-AT"/>
-        </w:rPr>
-        <w:t>3.4.</w:t>
-      </w:r>
-      <w:r>
-        <w:rPr>
-          <w:lang w:val="de-AT"/>
-        </w:rPr>
-        <w:t>14</w:t>
-      </w:r>
-      <w:r>
-        <w:rPr>
-          <w:lang w:val="de-AT"/>
-        </w:rPr>
-        <w:t xml:space="preserve"> Beenden des Spiels</w:t>
-      </w:r>
-    </w:p>
-    <w:p>
-      <w:pPr>
-        <w:pStyle w:val="berschrift4"/>
-        <w:rPr>
-          <w:lang w:val="de-AT"/>
-        </w:rPr>
-      </w:pPr>
-      <w:r>
-        <w:rPr>
-          <w:lang w:val="de-AT"/>
-        </w:rPr>
-        <w:t>3.4.</w:t>
-      </w:r>
-      <w:r>
-        <w:rPr>
-          <w:lang w:val="de-AT"/>
-        </w:rPr>
-        <w:t>14</w:t>
-      </w:r>
-      <w:r>
-        <w:rPr>
-          <w:lang w:val="de-AT"/>
-        </w:rPr>
-        <w:t>.1 Wirkungsweise</w:t>
-      </w:r>
-    </w:p>
-    <w:p>
-      <w:pPr>
-        <w:rPr>
-          <w:lang w:val="de-AT"/>
-        </w:rPr>
-      </w:pPr>
-      <w:r>
-        <w:rPr>
-          <w:lang w:val="de-AT"/>
-        </w:rPr>
-        <w:t>Spiel wird beendet</w:t>
-      </w:r>
-    </w:p>
-    <w:p>
-      <w:pPr>
-        <w:pStyle w:val="berschrift4"/>
-        <w:rPr>
-          <w:lang w:val="de-AT"/>
-        </w:rPr>
-      </w:pPr>
-      <w:r>
-        <w:rPr>
-          <w:lang w:val="de-AT"/>
-        </w:rPr>
-        <w:t>3.4.</w:t>
-      </w:r>
-      <w:r>
-        <w:rPr>
-          <w:lang w:val="de-AT"/>
-        </w:rPr>
-        <w:t>14</w:t>
-      </w:r>
-      <w:r>
-        <w:rPr>
-          <w:lang w:val="de-AT"/>
-        </w:rPr>
-        <w:t>.2 Abhängigkeiten / Randbedingungen</w:t>
-      </w:r>
-    </w:p>
-    <w:p>
-      <w:pPr>
-        <w:rPr>
-          <w:lang w:val="de-AT"/>
-        </w:rPr>
-      </w:pPr>
-      <w:r>
-        <w:rPr>
-          <w:lang w:val="de-AT"/>
-        </w:rPr>
-        <w:t>Spiel wurde gestartet</w:t>
-      </w:r>
-    </w:p>
-    <w:p>
-      <w:pPr>
-        <w:pStyle w:val="berschrift2"/>
-        <w:rPr>
-          <w:i/>
-          <w:lang w:val="de-AT"/>
-        </w:rPr>
-      </w:pPr>
-      <w:r>
-        <w:rPr>
-          <w:lang w:val="de-AT"/>
-        </w:rPr>
         <w:t xml:space="preserve">3.5 </w:t>
       </w:r>
       <w:r>
@@ -2612,6 +2675,7 @@
           <w:dataBinding w:prefixMappings="xmlns:ns0='http://purl.org/dc/elements/1.1/' xmlns:ns1='http://schemas.openxmlformats.org/package/2006/metadata/core-properties' " w:xpath="/ns1:coreProperties[1]/ns0:creator[1]" w:storeItemID="{6C3C8BC8-F283-45AE-878A-BAB7291924A1}"/>
           <w:text/>
         </w:sdtPr>
+        <w:sdtEndPr/>
         <w:sdtContent>
           <w:tc>
             <w:tcPr>
@@ -2782,6 +2846,7 @@
           <w:dataBinding w:prefixMappings="xmlns:ns0='http://purl.org/dc/elements/1.1/' xmlns:ns1='http://schemas.openxmlformats.org/package/2006/metadata/core-properties' " w:xpath="/ns1:coreProperties[1]/ns0:title[1]" w:storeItemID="{6C3C8BC8-F283-45AE-878A-BAB7291924A1}"/>
           <w:text/>
         </w:sdtPr>
+        <w:sdtEndPr/>
         <w:sdtContent>
           <w:tc>
             <w:tcPr>
@@ -2834,6 +2899,7 @@
             <w:calendar w:val="gregorian"/>
           </w:date>
         </w:sdtPr>
+        <w:sdtEndPr/>
         <w:sdtContent>
           <w:tc>
             <w:tcPr>
@@ -6023,7 +6089,7 @@
     <w:charset w:val="00"/>
     <w:family w:val="roman"/>
     <w:pitch w:val="variable"/>
-    <w:sig w:usb0="E0002EFF" w:usb1="C000785B" w:usb2="00000009" w:usb3="00000000" w:csb0="000001FF" w:csb1="00000000"/>
+    <w:sig w:usb0="E0002AFF" w:usb1="C0007843" w:usb2="00000009" w:usb3="00000000" w:csb0="000001FF" w:csb1="00000000"/>
   </w:font>
   <w:font w:name="Courier New">
     <w:panose1 w:val="02070309020205020404"/>
@@ -6065,14 +6131,14 @@
     <w:charset w:val="00"/>
     <w:family w:val="swiss"/>
     <w:pitch w:val="variable"/>
-    <w:sig w:usb0="E0002AFF" w:usb1="C000247B" w:usb2="00000009" w:usb3="00000000" w:csb0="000001FF" w:csb1="00000000"/>
+    <w:sig w:usb0="E0002AFF" w:usb1="4000ACFF" w:usb2="00000001" w:usb3="00000000" w:csb0="000001FF" w:csb1="00000000"/>
   </w:font>
   <w:font w:name="Calibri Light">
     <w:panose1 w:val="020F0302020204030204"/>
     <w:charset w:val="00"/>
     <w:family w:val="swiss"/>
     <w:pitch w:val="variable"/>
-    <w:sig w:usb0="E0002AFF" w:usb1="C000247B" w:usb2="00000009" w:usb3="00000000" w:csb0="000001FF" w:csb1="00000000"/>
+    <w:sig w:usb0="A0002AEF" w:usb1="4000207B" w:usb2="00000000" w:usb3="00000000" w:csb0="000001FF" w:csb1="00000000"/>
   </w:font>
 </w:fonts>
 </file>
@@ -6096,6 +6162,7 @@
     <w:rsid w:val="00652861"/>
     <w:rsid w:val="009417FA"/>
     <w:rsid w:val="009B736E"/>
+    <w:rsid w:val="00CF3E0B"/>
   </w:rsids>
   <m:mathPr>
     <m:mathFont m:val="Cambria Math"/>

</xml_diff>